<commit_message>
Adding Schedule / Edit Project Doc
</commit_message>
<xml_diff>
--- a/Capstone/presentations/ShafProjectDocument.docx
+++ b/Capstone/presentations/ShafProjectDocument.docx
@@ -1,6 +1,6 @@
 
 <file path=word/document.xml><?xml version="1.0" encoding="utf-8"?>
-<w:document xmlns:wpc="http://schemas.microsoft.com/office/word/2010/wordprocessingCanvas" xmlns:mo="http://schemas.microsoft.com/office/mac/office/2008/main" xmlns:mc="http://schemas.openxmlformats.org/markup-compatibility/2006" xmlns:mv="urn:schemas-microsoft-com:mac:vml" xmlns:o="urn:schemas-microsoft-com:office:office" xmlns:r="http://schemas.openxmlformats.org/officeDocument/2006/relationships" xmlns:m="http://schemas.openxmlformats.org/officeDocument/2006/math" xmlns:v="urn:schemas-microsoft-com:vml" xmlns:wp14="http://schemas.microsoft.com/office/word/2010/wordprocessingDrawing" xmlns:wp="http://schemas.openxmlformats.org/drawingml/2006/wordprocessingDrawing" xmlns:w10="urn:schemas-microsoft-com:office:word" xmlns:w="http://schemas.openxmlformats.org/wordprocessingml/2006/main" xmlns:w14="http://schemas.microsoft.com/office/word/2010/wordml" xmlns:wpg="http://schemas.microsoft.com/office/word/2010/wordprocessingGroup" xmlns:wpi="http://schemas.microsoft.com/office/word/2010/wordprocessingInk" xmlns:wne="http://schemas.microsoft.com/office/word/2006/wordml" xmlns:wps="http://schemas.microsoft.com/office/word/2010/wordprocessingShape" mc:Ignorable="w14 wp14">
+<w:document xmlns:wpc="http://schemas.microsoft.com/office/word/2010/wordprocessingCanvas" xmlns:cx="http://schemas.microsoft.com/office/drawing/2014/chartex" xmlns:mc="http://schemas.openxmlformats.org/markup-compatibility/2006" xmlns:o="urn:schemas-microsoft-com:office:office" xmlns:r="http://schemas.openxmlformats.org/officeDocument/2006/relationships" xmlns:m="http://schemas.openxmlformats.org/officeDocument/2006/math" xmlns:v="urn:schemas-microsoft-com:vml" xmlns:wp14="http://schemas.microsoft.com/office/word/2010/wordprocessingDrawing" xmlns:wp="http://schemas.openxmlformats.org/drawingml/2006/wordprocessingDrawing" xmlns:w10="urn:schemas-microsoft-com:office:word" xmlns:w="http://schemas.openxmlformats.org/wordprocessingml/2006/main" xmlns:w14="http://schemas.microsoft.com/office/word/2010/wordml" xmlns:w15="http://schemas.microsoft.com/office/word/2012/wordml" xmlns:w16se="http://schemas.microsoft.com/office/word/2015/wordml/symex" xmlns:wpg="http://schemas.microsoft.com/office/word/2010/wordprocessingGroup" xmlns:wpi="http://schemas.microsoft.com/office/word/2010/wordprocessingInk" xmlns:wne="http://schemas.microsoft.com/office/word/2006/wordml" xmlns:wps="http://schemas.microsoft.com/office/word/2010/wordprocessingShape" mc:Ignorable="w14 w15 w16se wp14">
   <w:body>
     <w:p>
       <w:pPr>
@@ -117,58 +117,30 @@
           <w:szCs w:val="22"/>
         </w:rPr>
       </w:pPr>
-      <w:proofErr w:type="spellStart"/>
-      <w:r>
-        <w:rPr>
-          <w:rFonts w:asciiTheme="majorHAnsi" w:hAnsiTheme="majorHAnsi"/>
-          <w:sz w:val="22"/>
-          <w:szCs w:val="22"/>
-        </w:rPr>
-        <w:t>Hai</w:t>
-      </w:r>
-      <w:proofErr w:type="spellEnd"/>
-      <w:r>
-        <w:rPr>
-          <w:rFonts w:asciiTheme="majorHAnsi" w:hAnsiTheme="majorHAnsi"/>
-          <w:sz w:val="22"/>
-          <w:szCs w:val="22"/>
-        </w:rPr>
-        <w:t xml:space="preserve"> Dang Hoang</w:t>
-      </w:r>
-    </w:p>
-    <w:p>
-      <w:pPr>
-        <w:rPr>
-          <w:rFonts w:asciiTheme="majorHAnsi" w:hAnsiTheme="majorHAnsi"/>
-          <w:sz w:val="22"/>
-          <w:szCs w:val="22"/>
-        </w:rPr>
-      </w:pPr>
-      <w:r>
-        <w:rPr>
-          <w:rFonts w:asciiTheme="majorHAnsi" w:hAnsiTheme="majorHAnsi"/>
-          <w:sz w:val="22"/>
-          <w:szCs w:val="22"/>
-        </w:rPr>
-        <w:t xml:space="preserve">Than </w:t>
-      </w:r>
-      <w:proofErr w:type="spellStart"/>
-      <w:r>
-        <w:rPr>
-          <w:rFonts w:asciiTheme="majorHAnsi" w:hAnsiTheme="majorHAnsi"/>
-          <w:sz w:val="22"/>
-          <w:szCs w:val="22"/>
-        </w:rPr>
-        <w:t>Tien</w:t>
-      </w:r>
-      <w:proofErr w:type="spellEnd"/>
-      <w:r>
-        <w:rPr>
-          <w:rFonts w:asciiTheme="majorHAnsi" w:hAnsiTheme="majorHAnsi"/>
-          <w:sz w:val="22"/>
-          <w:szCs w:val="22"/>
-        </w:rPr>
-        <w:t xml:space="preserve"> </w:t>
+      <w:r>
+        <w:rPr>
+          <w:rFonts w:asciiTheme="majorHAnsi" w:hAnsiTheme="majorHAnsi"/>
+          <w:sz w:val="22"/>
+          <w:szCs w:val="22"/>
+        </w:rPr>
+        <w:t>Hai Dang Hoang</w:t>
+      </w:r>
+    </w:p>
+    <w:p>
+      <w:pPr>
+        <w:rPr>
+          <w:rFonts w:asciiTheme="majorHAnsi" w:hAnsiTheme="majorHAnsi"/>
+          <w:sz w:val="22"/>
+          <w:szCs w:val="22"/>
+        </w:rPr>
+      </w:pPr>
+      <w:r>
+        <w:rPr>
+          <w:rFonts w:asciiTheme="majorHAnsi" w:hAnsiTheme="majorHAnsi"/>
+          <w:sz w:val="22"/>
+          <w:szCs w:val="22"/>
+        </w:rPr>
+        <w:t xml:space="preserve">Than Tien </w:t>
       </w:r>
       <w:proofErr w:type="spellStart"/>
       <w:r>
@@ -634,6 +606,7 @@
           <w:sz w:val="32"/>
           <w:szCs w:val="32"/>
         </w:rPr>
+        <w:lastRenderedPageBreak/>
         <w:t>Need</w:t>
       </w:r>
     </w:p>
@@ -738,38 +711,127 @@
     </w:p>
     <w:p>
       <w:pPr>
-        <w:rPr>
-          <w:rFonts w:asciiTheme="majorHAnsi" w:hAnsiTheme="majorHAnsi"/>
-          <w:sz w:val="22"/>
-          <w:szCs w:val="22"/>
-        </w:rPr>
-      </w:pPr>
-      <w:proofErr w:type="gramStart"/>
-      <w:r>
-        <w:rPr>
-          <w:rFonts w:asciiTheme="majorHAnsi" w:hAnsiTheme="majorHAnsi"/>
-          <w:sz w:val="22"/>
-          <w:szCs w:val="22"/>
-        </w:rPr>
-        <w:t>The exists</w:t>
-      </w:r>
-      <w:proofErr w:type="gramEnd"/>
-      <w:r>
-        <w:rPr>
-          <w:rFonts w:asciiTheme="majorHAnsi" w:hAnsiTheme="majorHAnsi"/>
-          <w:sz w:val="22"/>
-          <w:szCs w:val="22"/>
-        </w:rPr>
-        <w:t xml:space="preserve"> a need for a system that prevents injury and maximizes results for the average person performing exercises</w:t>
-      </w:r>
-      <w:r>
-        <w:rPr>
-          <w:rFonts w:asciiTheme="majorHAnsi" w:hAnsiTheme="majorHAnsi"/>
-          <w:sz w:val="22"/>
-          <w:szCs w:val="22"/>
-        </w:rPr>
-        <w:t>.  A simultaneous need exists for people rehabilitating a muscle or muscle group.  They too need feedback with regards to the correctness and effectiveness of their prescribed exercises.</w:t>
-      </w:r>
+        <w:ind w:firstLine="720"/>
+        <w:rPr>
+          <w:rFonts w:asciiTheme="majorHAnsi" w:hAnsiTheme="majorHAnsi"/>
+          <w:sz w:val="22"/>
+          <w:szCs w:val="22"/>
+        </w:rPr>
+      </w:pPr>
+      <w:r>
+        <w:rPr>
+          <w:rFonts w:asciiTheme="majorHAnsi" w:hAnsiTheme="majorHAnsi"/>
+          <w:sz w:val="22"/>
+          <w:szCs w:val="22"/>
+        </w:rPr>
+        <w:t>A</w:t>
+      </w:r>
+      <w:r>
+        <w:rPr>
+          <w:rFonts w:asciiTheme="majorHAnsi" w:hAnsiTheme="majorHAnsi"/>
+          <w:sz w:val="22"/>
+          <w:szCs w:val="22"/>
+        </w:rPr>
+        <w:t xml:space="preserve"> need </w:t>
+      </w:r>
+      <w:r>
+        <w:rPr>
+          <w:rFonts w:asciiTheme="majorHAnsi" w:hAnsiTheme="majorHAnsi"/>
+          <w:sz w:val="22"/>
+          <w:szCs w:val="22"/>
+        </w:rPr>
+        <w:t xml:space="preserve">exists </w:t>
+      </w:r>
+      <w:r>
+        <w:rPr>
+          <w:rFonts w:asciiTheme="majorHAnsi" w:hAnsiTheme="majorHAnsi"/>
+          <w:sz w:val="22"/>
+          <w:szCs w:val="22"/>
+        </w:rPr>
+        <w:t xml:space="preserve">for a system that prevents injury and maximizes results for </w:t>
+      </w:r>
+      <w:r>
+        <w:rPr>
+          <w:rFonts w:asciiTheme="majorHAnsi" w:hAnsiTheme="majorHAnsi"/>
+          <w:sz w:val="22"/>
+          <w:szCs w:val="22"/>
+        </w:rPr>
+        <w:t xml:space="preserve">any </w:t>
+      </w:r>
+      <w:r>
+        <w:rPr>
+          <w:rFonts w:asciiTheme="majorHAnsi" w:hAnsiTheme="majorHAnsi"/>
+          <w:sz w:val="22"/>
+          <w:szCs w:val="22"/>
+        </w:rPr>
+        <w:t>person performing exercises</w:t>
+      </w:r>
+      <w:r>
+        <w:rPr>
+          <w:rFonts w:asciiTheme="majorHAnsi" w:hAnsiTheme="majorHAnsi"/>
+          <w:sz w:val="22"/>
+          <w:szCs w:val="22"/>
+        </w:rPr>
+        <w:t xml:space="preserve"> for general fitness or for rehabilitation.</w:t>
+      </w:r>
+      <w:r>
+        <w:rPr>
+          <w:rFonts w:asciiTheme="majorHAnsi" w:hAnsiTheme="majorHAnsi"/>
+          <w:sz w:val="22"/>
+          <w:szCs w:val="22"/>
+        </w:rPr>
+        <w:t xml:space="preserve">  </w:t>
+      </w:r>
+      <w:r>
+        <w:rPr>
+          <w:rFonts w:asciiTheme="majorHAnsi" w:hAnsiTheme="majorHAnsi"/>
+          <w:sz w:val="22"/>
+          <w:szCs w:val="22"/>
+        </w:rPr>
+        <w:t xml:space="preserve">Ideally, such a system would provide </w:t>
+      </w:r>
+      <w:r>
+        <w:rPr>
+          <w:rFonts w:asciiTheme="majorHAnsi" w:hAnsiTheme="majorHAnsi"/>
+          <w:sz w:val="22"/>
+          <w:szCs w:val="22"/>
+        </w:rPr>
+        <w:t xml:space="preserve">feedback </w:t>
+      </w:r>
+      <w:r>
+        <w:rPr>
+          <w:rFonts w:asciiTheme="majorHAnsi" w:hAnsiTheme="majorHAnsi"/>
+          <w:sz w:val="22"/>
+          <w:szCs w:val="22"/>
+        </w:rPr>
+        <w:t>informing the user of</w:t>
+      </w:r>
+      <w:r>
+        <w:rPr>
+          <w:rFonts w:asciiTheme="majorHAnsi" w:hAnsiTheme="majorHAnsi"/>
+          <w:sz w:val="22"/>
+          <w:szCs w:val="22"/>
+        </w:rPr>
+        <w:t xml:space="preserve"> the correctness and </w:t>
+      </w:r>
+      <w:r>
+        <w:rPr>
+          <w:rFonts w:asciiTheme="majorHAnsi" w:hAnsiTheme="majorHAnsi"/>
+          <w:sz w:val="22"/>
+          <w:szCs w:val="22"/>
+        </w:rPr>
+        <w:t xml:space="preserve">the </w:t>
+      </w:r>
+      <w:r>
+        <w:rPr>
+          <w:rFonts w:asciiTheme="majorHAnsi" w:hAnsiTheme="majorHAnsi"/>
+          <w:sz w:val="22"/>
+          <w:szCs w:val="22"/>
+        </w:rPr>
+        <w:t>effectiveness of their prescribed exercises.</w:t>
+      </w:r>
+      <w:bookmarkStart w:id="0" w:name="_GoBack"/>
+      <w:bookmarkEnd w:id="0"/>
     </w:p>
     <w:p>
       <w:pPr>
@@ -816,20 +878,13 @@
     </w:p>
     <w:p>
       <w:pPr>
-        <w:rPr>
-          <w:rFonts w:asciiTheme="majorHAnsi" w:hAnsiTheme="majorHAnsi"/>
-          <w:sz w:val="22"/>
-          <w:szCs w:val="22"/>
-        </w:rPr>
-      </w:pPr>
-      <w:r>
-        <w:rPr>
-          <w:rFonts w:asciiTheme="majorHAnsi" w:hAnsiTheme="majorHAnsi"/>
-          <w:sz w:val="22"/>
-          <w:szCs w:val="22"/>
-        </w:rPr>
-        <w:tab/>
-      </w:r>
+        <w:ind w:firstLine="720"/>
+        <w:rPr>
+          <w:rFonts w:asciiTheme="majorHAnsi" w:hAnsiTheme="majorHAnsi"/>
+          <w:sz w:val="22"/>
+          <w:szCs w:val="22"/>
+        </w:rPr>
+      </w:pPr>
       <w:r>
         <w:rPr>
           <w:rFonts w:asciiTheme="majorHAnsi" w:hAnsiTheme="majorHAnsi"/>
@@ -1044,25 +1099,7 @@
           <w:sz w:val="22"/>
           <w:szCs w:val="22"/>
         </w:rPr>
-        <w:t>“</w:t>
-      </w:r>
-      <w:proofErr w:type="spellStart"/>
-      <w:r>
-        <w:rPr>
-          <w:rFonts w:asciiTheme="majorHAnsi" w:hAnsiTheme="majorHAnsi"/>
-          <w:sz w:val="22"/>
-          <w:szCs w:val="22"/>
-        </w:rPr>
-        <w:t>Fitbit</w:t>
-      </w:r>
-      <w:proofErr w:type="spellEnd"/>
-      <w:r>
-        <w:rPr>
-          <w:rFonts w:asciiTheme="majorHAnsi" w:hAnsiTheme="majorHAnsi"/>
-          <w:sz w:val="22"/>
-          <w:szCs w:val="22"/>
-        </w:rPr>
-        <w:t xml:space="preserve"> Flex”</w:t>
+        <w:t>“Fitbit Flex”</w:t>
       </w:r>
     </w:p>
     <w:p>
@@ -1101,7 +1138,7 @@
                     </pic:cNvPicPr>
                   </pic:nvPicPr>
                   <pic:blipFill>
-                    <a:blip r:embed="rId6">
+                    <a:blip r:embed="rId5">
                       <a:extLst>
                         <a:ext uri="{28A0092B-C50C-407E-A947-70E740481C1C}">
                           <a14:useLocalDpi xmlns:a14="http://schemas.microsoft.com/office/drawing/2010/main" val="0"/>
@@ -1187,27 +1224,7 @@
           <w:szCs w:val="22"/>
         </w:rPr>
         <w:tab/>
-        <w:t xml:space="preserve">   1 to 5 </w:t>
-      </w:r>
-      <w:proofErr w:type="gramStart"/>
-      <w:r>
-        <w:rPr>
-          <w:rFonts w:asciiTheme="majorHAnsi" w:hAnsiTheme="majorHAnsi"/>
-          <w:i/>
-          <w:sz w:val="22"/>
-          <w:szCs w:val="22"/>
-        </w:rPr>
-        <w:t>scale</w:t>
-      </w:r>
-      <w:proofErr w:type="gramEnd"/>
-      <w:r>
-        <w:rPr>
-          <w:rFonts w:asciiTheme="majorHAnsi" w:hAnsiTheme="majorHAnsi"/>
-          <w:i/>
-          <w:sz w:val="22"/>
-          <w:szCs w:val="22"/>
-        </w:rPr>
-        <w:t xml:space="preserve"> </w:t>
+        <w:t xml:space="preserve">   1 to 5 scale </w:t>
       </w:r>
       <w:r>
         <w:rPr>
@@ -1230,6 +1247,7 @@
           <w:sz w:val="32"/>
           <w:szCs w:val="32"/>
         </w:rPr>
+        <w:lastRenderedPageBreak/>
         <w:t>Example Use-Case</w:t>
       </w:r>
     </w:p>
@@ -1596,8 +1614,6 @@
               </w:rPr>
               <w:t>s user</w:t>
             </w:r>
-            <w:bookmarkStart w:id="0" w:name="_GoBack"/>
-            <w:bookmarkEnd w:id="0"/>
             <w:r>
               <w:rPr>
                 <w:rFonts w:asciiTheme="majorHAnsi" w:hAnsiTheme="majorHAnsi"/>
@@ -3263,6 +3279,7 @@
                 <w:sz w:val="22"/>
                 <w:szCs w:val="22"/>
               </w:rPr>
+              <w:lastRenderedPageBreak/>
               <w:t>Marketing Requirements</w:t>
             </w:r>
           </w:p>
@@ -3516,7 +3533,7 @@
                     </pic:cNvPicPr>
                   </pic:nvPicPr>
                   <pic:blipFill>
-                    <a:blip r:embed="rId7">
+                    <a:blip r:embed="rId6">
                       <a:extLst>
                         <a:ext uri="{28A0092B-C50C-407E-A947-70E740481C1C}">
                           <a14:useLocalDpi xmlns:a14="http://schemas.microsoft.com/office/drawing/2010/main" val="0"/>
@@ -3559,8 +3576,8 @@
 </file>
 
 <file path=word/numbering.xml><?xml version="1.0" encoding="utf-8"?>
-<w:numbering xmlns:wpc="http://schemas.microsoft.com/office/word/2010/wordprocessingCanvas" xmlns:mo="http://schemas.microsoft.com/office/mac/office/2008/main" xmlns:mc="http://schemas.openxmlformats.org/markup-compatibility/2006" xmlns:mv="urn:schemas-microsoft-com:mac:vml" xmlns:o="urn:schemas-microsoft-com:office:office" xmlns:r="http://schemas.openxmlformats.org/officeDocument/2006/relationships" xmlns:m="http://schemas.openxmlformats.org/officeDocument/2006/math" xmlns:v="urn:schemas-microsoft-com:vml" xmlns:wp14="http://schemas.microsoft.com/office/word/2010/wordprocessingDrawing" xmlns:wp="http://schemas.openxmlformats.org/drawingml/2006/wordprocessingDrawing" xmlns:w10="urn:schemas-microsoft-com:office:word" xmlns:w="http://schemas.openxmlformats.org/wordprocessingml/2006/main" xmlns:w14="http://schemas.microsoft.com/office/word/2010/wordml" xmlns:wpg="http://schemas.microsoft.com/office/word/2010/wordprocessingGroup" xmlns:wpi="http://schemas.microsoft.com/office/word/2010/wordprocessingInk" xmlns:wne="http://schemas.microsoft.com/office/word/2006/wordml" xmlns:wps="http://schemas.microsoft.com/office/word/2010/wordprocessingShape" mc:Ignorable="w14 wp14">
-  <w:abstractNum w:abstractNumId="0">
+<w:numbering xmlns:wpc="http://schemas.microsoft.com/office/word/2010/wordprocessingCanvas" xmlns:cx="http://schemas.microsoft.com/office/drawing/2014/chartex" xmlns:mc="http://schemas.openxmlformats.org/markup-compatibility/2006" xmlns:o="urn:schemas-microsoft-com:office:office" xmlns:r="http://schemas.openxmlformats.org/officeDocument/2006/relationships" xmlns:m="http://schemas.openxmlformats.org/officeDocument/2006/math" xmlns:v="urn:schemas-microsoft-com:vml" xmlns:wp14="http://schemas.microsoft.com/office/word/2010/wordprocessingDrawing" xmlns:wp="http://schemas.openxmlformats.org/drawingml/2006/wordprocessingDrawing" xmlns:w10="urn:schemas-microsoft-com:office:word" xmlns:w="http://schemas.openxmlformats.org/wordprocessingml/2006/main" xmlns:w14="http://schemas.microsoft.com/office/word/2010/wordml" xmlns:w15="http://schemas.microsoft.com/office/word/2012/wordml" xmlns:w16se="http://schemas.microsoft.com/office/word/2015/wordml/symex" xmlns:wpg="http://schemas.microsoft.com/office/word/2010/wordprocessingGroup" xmlns:wpi="http://schemas.microsoft.com/office/word/2010/wordprocessingInk" xmlns:wne="http://schemas.microsoft.com/office/word/2006/wordml" xmlns:wps="http://schemas.microsoft.com/office/word/2010/wordprocessingShape" mc:Ignorable="w14 w15 w16se wp14">
+  <w:abstractNum w:abstractNumId="0" w15:restartNumberingAfterBreak="0">
     <w:nsid w:val="166D7D42"/>
     <w:multiLevelType w:val="hybridMultilevel"/>
     <w:tmpl w:val="22FEC89E"/>
@@ -3673,7 +3690,7 @@
       </w:rPr>
     </w:lvl>
   </w:abstractNum>
-  <w:abstractNum w:abstractNumId="1">
+  <w:abstractNum w:abstractNumId="1" w15:restartNumberingAfterBreak="0">
     <w:nsid w:val="33C43051"/>
     <w:multiLevelType w:val="hybridMultilevel"/>
     <w:tmpl w:val="978C7F46"/>
@@ -3786,7 +3803,7 @@
       </w:rPr>
     </w:lvl>
   </w:abstractNum>
-  <w:abstractNum w:abstractNumId="2">
+  <w:abstractNum w:abstractNumId="2" w15:restartNumberingAfterBreak="0">
     <w:nsid w:val="458F3343"/>
     <w:multiLevelType w:val="hybridMultilevel"/>
     <w:tmpl w:val="6A0CE026"/>
@@ -3875,7 +3892,7 @@
       </w:pPr>
     </w:lvl>
   </w:abstractNum>
-  <w:abstractNum w:abstractNumId="3">
+  <w:abstractNum w:abstractNumId="3" w15:restartNumberingAfterBreak="0">
     <w:nsid w:val="46B26F1C"/>
     <w:multiLevelType w:val="hybridMultilevel"/>
     <w:tmpl w:val="F266F434"/>
@@ -3964,7 +3981,7 @@
       </w:pPr>
     </w:lvl>
   </w:abstractNum>
-  <w:abstractNum w:abstractNumId="4">
+  <w:abstractNum w:abstractNumId="4" w15:restartNumberingAfterBreak="0">
     <w:nsid w:val="64474839"/>
     <w:multiLevelType w:val="hybridMultilevel"/>
     <w:tmpl w:val="6EB447F4"/>
@@ -4053,7 +4070,7 @@
       </w:pPr>
     </w:lvl>
   </w:abstractNum>
-  <w:abstractNum w:abstractNumId="5">
+  <w:abstractNum w:abstractNumId="5" w15:restartNumberingAfterBreak="0">
     <w:nsid w:val="65D731A1"/>
     <w:multiLevelType w:val="hybridMultilevel"/>
     <w:tmpl w:val="54A0DD06"/>
@@ -4166,7 +4183,7 @@
       </w:rPr>
     </w:lvl>
   </w:abstractNum>
-  <w:abstractNum w:abstractNumId="6">
+  <w:abstractNum w:abstractNumId="6" w15:restartNumberingAfterBreak="0">
     <w:nsid w:val="6AFC0E59"/>
     <w:multiLevelType w:val="hybridMultilevel"/>
     <w:tmpl w:val="5B7CF934"/>
@@ -4304,7 +4321,7 @@
 </file>
 
 <file path=word/styles.xml><?xml version="1.0" encoding="utf-8"?>
-<w:styles xmlns:mc="http://schemas.openxmlformats.org/markup-compatibility/2006" xmlns:r="http://schemas.openxmlformats.org/officeDocument/2006/relationships" xmlns:w="http://schemas.openxmlformats.org/wordprocessingml/2006/main" xmlns:w14="http://schemas.microsoft.com/office/word/2010/wordml" mc:Ignorable="w14">
+<w:styles xmlns:mc="http://schemas.openxmlformats.org/markup-compatibility/2006" xmlns:r="http://schemas.openxmlformats.org/officeDocument/2006/relationships" xmlns:w="http://schemas.openxmlformats.org/wordprocessingml/2006/main" xmlns:w14="http://schemas.microsoft.com/office/word/2010/wordml" xmlns:w15="http://schemas.microsoft.com/office/word/2012/wordml" xmlns:w16se="http://schemas.microsoft.com/office/word/2015/wordml/symex" mc:Ignorable="w14 w15 w16se">
   <w:docDefaults>
     <w:rPrDefault>
       <w:rPr>
@@ -4316,144 +4333,369 @@
     </w:rPrDefault>
     <w:pPrDefault/>
   </w:docDefaults>
-  <w:latentStyles w:defLockedState="0" w:defUIPriority="99" w:defSemiHidden="1" w:defUnhideWhenUsed="1" w:defQFormat="0" w:count="276">
-    <w:lsdException w:name="Normal" w:semiHidden="0" w:uiPriority="0" w:unhideWhenUsed="0" w:qFormat="1"/>
-    <w:lsdException w:name="heading 1" w:semiHidden="0" w:uiPriority="9" w:unhideWhenUsed="0" w:qFormat="1"/>
-    <w:lsdException w:name="heading 2" w:uiPriority="9" w:qFormat="1"/>
-    <w:lsdException w:name="heading 3" w:uiPriority="9" w:qFormat="1"/>
-    <w:lsdException w:name="heading 4" w:uiPriority="9" w:qFormat="1"/>
-    <w:lsdException w:name="heading 5" w:uiPriority="9" w:qFormat="1"/>
-    <w:lsdException w:name="heading 6" w:uiPriority="9" w:qFormat="1"/>
-    <w:lsdException w:name="heading 7" w:uiPriority="9" w:qFormat="1"/>
-    <w:lsdException w:name="heading 8" w:uiPriority="9" w:qFormat="1"/>
-    <w:lsdException w:name="heading 9" w:uiPriority="9" w:qFormat="1"/>
-    <w:lsdException w:name="toc 1" w:uiPriority="39"/>
-    <w:lsdException w:name="toc 2" w:uiPriority="39"/>
-    <w:lsdException w:name="toc 3" w:uiPriority="39"/>
-    <w:lsdException w:name="toc 4" w:uiPriority="39"/>
-    <w:lsdException w:name="toc 5" w:uiPriority="39"/>
-    <w:lsdException w:name="toc 6" w:uiPriority="39"/>
-    <w:lsdException w:name="toc 7" w:uiPriority="39"/>
-    <w:lsdException w:name="toc 8" w:uiPriority="39"/>
-    <w:lsdException w:name="toc 9" w:uiPriority="39"/>
-    <w:lsdException w:name="caption" w:uiPriority="35" w:qFormat="1"/>
-    <w:lsdException w:name="Title" w:semiHidden="0" w:uiPriority="10" w:unhideWhenUsed="0" w:qFormat="1"/>
-    <w:lsdException w:name="Default Paragraph Font" w:uiPriority="1"/>
-    <w:lsdException w:name="Subtitle" w:semiHidden="0" w:uiPriority="11" w:unhideWhenUsed="0" w:qFormat="1"/>
-    <w:lsdException w:name="Strong" w:semiHidden="0" w:uiPriority="22" w:unhideWhenUsed="0" w:qFormat="1"/>
-    <w:lsdException w:name="Emphasis" w:semiHidden="0" w:uiPriority="20" w:unhideWhenUsed="0" w:qFormat="1"/>
-    <w:lsdException w:name="Table Grid" w:semiHidden="0" w:uiPriority="59" w:unhideWhenUsed="0"/>
-    <w:lsdException w:name="Placeholder Text" w:unhideWhenUsed="0"/>
-    <w:lsdException w:name="No Spacing" w:semiHidden="0" w:uiPriority="1" w:unhideWhenUsed="0" w:qFormat="1"/>
-    <w:lsdException w:name="Light Shading" w:semiHidden="0" w:uiPriority="60" w:unhideWhenUsed="0"/>
-    <w:lsdException w:name="Light List" w:semiHidden="0" w:uiPriority="61" w:unhideWhenUsed="0"/>
-    <w:lsdException w:name="Light Grid" w:semiHidden="0" w:uiPriority="62" w:unhideWhenUsed="0"/>
-    <w:lsdException w:name="Medium Shading 1" w:semiHidden="0" w:uiPriority="63" w:unhideWhenUsed="0"/>
-    <w:lsdException w:name="Medium Shading 2" w:semiHidden="0" w:uiPriority="64" w:unhideWhenUsed="0"/>
-    <w:lsdException w:name="Medium List 1" w:semiHidden="0" w:uiPriority="65" w:unhideWhenUsed="0"/>
-    <w:lsdException w:name="Medium List 2" w:semiHidden="0" w:uiPriority="66" w:unhideWhenUsed="0"/>
-    <w:lsdException w:name="Medium Grid 1" w:semiHidden="0" w:uiPriority="67" w:unhideWhenUsed="0"/>
-    <w:lsdException w:name="Medium Grid 2" w:semiHidden="0" w:uiPriority="68" w:unhideWhenUsed="0"/>
-    <w:lsdException w:name="Medium Grid 3" w:semiHidden="0" w:uiPriority="69" w:unhideWhenUsed="0"/>
-    <w:lsdException w:name="Dark List" w:semiHidden="0" w:uiPriority="70" w:unhideWhenUsed="0"/>
-    <w:lsdException w:name="Colorful Shading" w:semiHidden="0" w:uiPriority="71" w:unhideWhenUsed="0"/>
-    <w:lsdException w:name="Colorful List" w:semiHidden="0" w:uiPriority="72" w:unhideWhenUsed="0"/>
-    <w:lsdException w:name="Colorful Grid" w:semiHidden="0" w:uiPriority="73" w:unhideWhenUsed="0"/>
-    <w:lsdException w:name="Light Shading Accent 1" w:semiHidden="0" w:uiPriority="60" w:unhideWhenUsed="0"/>
-    <w:lsdException w:name="Light List Accent 1" w:semiHidden="0" w:uiPriority="61" w:unhideWhenUsed="0"/>
-    <w:lsdException w:name="Light Grid Accent 1" w:semiHidden="0" w:uiPriority="62" w:unhideWhenUsed="0"/>
-    <w:lsdException w:name="Medium Shading 1 Accent 1" w:semiHidden="0" w:uiPriority="63" w:unhideWhenUsed="0"/>
-    <w:lsdException w:name="Medium Shading 2 Accent 1" w:semiHidden="0" w:uiPriority="64" w:unhideWhenUsed="0"/>
-    <w:lsdException w:name="Medium List 1 Accent 1" w:semiHidden="0" w:uiPriority="65" w:unhideWhenUsed="0"/>
-    <w:lsdException w:name="Revision" w:unhideWhenUsed="0"/>
-    <w:lsdException w:name="List Paragraph" w:semiHidden="0" w:uiPriority="34" w:unhideWhenUsed="0" w:qFormat="1"/>
-    <w:lsdException w:name="Quote" w:semiHidden="0" w:uiPriority="29" w:unhideWhenUsed="0" w:qFormat="1"/>
-    <w:lsdException w:name="Intense Quote" w:semiHidden="0" w:uiPriority="30" w:unhideWhenUsed="0" w:qFormat="1"/>
-    <w:lsdException w:name="Medium List 2 Accent 1" w:semiHidden="0" w:uiPriority="66" w:unhideWhenUsed="0"/>
-    <w:lsdException w:name="Medium Grid 1 Accent 1" w:semiHidden="0" w:uiPriority="67" w:unhideWhenUsed="0"/>
-    <w:lsdException w:name="Medium Grid 2 Accent 1" w:semiHidden="0" w:uiPriority="68" w:unhideWhenUsed="0"/>
-    <w:lsdException w:name="Medium Grid 3 Accent 1" w:semiHidden="0" w:uiPriority="69" w:unhideWhenUsed="0"/>
-    <w:lsdException w:name="Dark List Accent 1" w:semiHidden="0" w:uiPriority="70" w:unhideWhenUsed="0"/>
-    <w:lsdException w:name="Colorful Shading Accent 1" w:semiHidden="0" w:uiPriority="71" w:unhideWhenUsed="0"/>
-    <w:lsdException w:name="Colorful List Accent 1" w:semiHidden="0" w:uiPriority="72" w:unhideWhenUsed="0"/>
-    <w:lsdException w:name="Colorful Grid Accent 1" w:semiHidden="0" w:uiPriority="73" w:unhideWhenUsed="0"/>
-    <w:lsdException w:name="Light Shading Accent 2" w:semiHidden="0" w:uiPriority="60" w:unhideWhenUsed="0"/>
-    <w:lsdException w:name="Light List Accent 2" w:semiHidden="0" w:uiPriority="61" w:unhideWhenUsed="0"/>
-    <w:lsdException w:name="Light Grid Accent 2" w:semiHidden="0" w:uiPriority="62" w:unhideWhenUsed="0"/>
-    <w:lsdException w:name="Medium Shading 1 Accent 2" w:semiHidden="0" w:uiPriority="63" w:unhideWhenUsed="0"/>
-    <w:lsdException w:name="Medium Shading 2 Accent 2" w:semiHidden="0" w:uiPriority="64" w:unhideWhenUsed="0"/>
-    <w:lsdException w:name="Medium List 1 Accent 2" w:semiHidden="0" w:uiPriority="65" w:unhideWhenUsed="0"/>
-    <w:lsdException w:name="Medium List 2 Accent 2" w:semiHidden="0" w:uiPriority="66" w:unhideWhenUsed="0"/>
-    <w:lsdException w:name="Medium Grid 1 Accent 2" w:semiHidden="0" w:uiPriority="67" w:unhideWhenUsed="0"/>
-    <w:lsdException w:name="Medium Grid 2 Accent 2" w:semiHidden="0" w:uiPriority="68" w:unhideWhenUsed="0"/>
-    <w:lsdException w:name="Medium Grid 3 Accent 2" w:semiHidden="0" w:uiPriority="69" w:unhideWhenUsed="0"/>
-    <w:lsdException w:name="Dark List Accent 2" w:semiHidden="0" w:uiPriority="70" w:unhideWhenUsed="0"/>
-    <w:lsdException w:name="Colorful Shading Accent 2" w:semiHidden="0" w:uiPriority="71" w:unhideWhenUsed="0"/>
-    <w:lsdException w:name="Colorful List Accent 2" w:semiHidden="0" w:uiPriority="72" w:unhideWhenUsed="0"/>
-    <w:lsdException w:name="Colorful Grid Accent 2" w:semiHidden="0" w:uiPriority="73" w:unhideWhenUsed="0"/>
-    <w:lsdException w:name="Light Shading Accent 3" w:semiHidden="0" w:uiPriority="60" w:unhideWhenUsed="0"/>
-    <w:lsdException w:name="Light List Accent 3" w:semiHidden="0" w:uiPriority="61" w:unhideWhenUsed="0"/>
-    <w:lsdException w:name="Light Grid Accent 3" w:semiHidden="0" w:uiPriority="62" w:unhideWhenUsed="0"/>
-    <w:lsdException w:name="Medium Shading 1 Accent 3" w:semiHidden="0" w:uiPriority="63" w:unhideWhenUsed="0"/>
-    <w:lsdException w:name="Medium Shading 2 Accent 3" w:semiHidden="0" w:uiPriority="64" w:unhideWhenUsed="0"/>
-    <w:lsdException w:name="Medium List 1 Accent 3" w:semiHidden="0" w:uiPriority="65" w:unhideWhenUsed="0"/>
-    <w:lsdException w:name="Medium List 2 Accent 3" w:semiHidden="0" w:uiPriority="66" w:unhideWhenUsed="0"/>
-    <w:lsdException w:name="Medium Grid 1 Accent 3" w:semiHidden="0" w:uiPriority="67" w:unhideWhenUsed="0"/>
-    <w:lsdException w:name="Medium Grid 2 Accent 3" w:semiHidden="0" w:uiPriority="68" w:unhideWhenUsed="0"/>
-    <w:lsdException w:name="Medium Grid 3 Accent 3" w:semiHidden="0" w:uiPriority="69" w:unhideWhenUsed="0"/>
-    <w:lsdException w:name="Dark List Accent 3" w:semiHidden="0" w:uiPriority="70" w:unhideWhenUsed="0"/>
-    <w:lsdException w:name="Colorful Shading Accent 3" w:semiHidden="0" w:uiPriority="71" w:unhideWhenUsed="0"/>
-    <w:lsdException w:name="Colorful List Accent 3" w:semiHidden="0" w:uiPriority="72" w:unhideWhenUsed="0"/>
-    <w:lsdException w:name="Colorful Grid Accent 3" w:semiHidden="0" w:uiPriority="73" w:unhideWhenUsed="0"/>
-    <w:lsdException w:name="Light Shading Accent 4" w:semiHidden="0" w:uiPriority="60" w:unhideWhenUsed="0"/>
-    <w:lsdException w:name="Light List Accent 4" w:semiHidden="0" w:uiPriority="61" w:unhideWhenUsed="0"/>
-    <w:lsdException w:name="Light Grid Accent 4" w:semiHidden="0" w:uiPriority="62" w:unhideWhenUsed="0"/>
-    <w:lsdException w:name="Medium Shading 1 Accent 4" w:semiHidden="0" w:uiPriority="63" w:unhideWhenUsed="0"/>
-    <w:lsdException w:name="Medium Shading 2 Accent 4" w:semiHidden="0" w:uiPriority="64" w:unhideWhenUsed="0"/>
-    <w:lsdException w:name="Medium List 1 Accent 4" w:semiHidden="0" w:uiPriority="65" w:unhideWhenUsed="0"/>
-    <w:lsdException w:name="Medium List 2 Accent 4" w:semiHidden="0" w:uiPriority="66" w:unhideWhenUsed="0"/>
-    <w:lsdException w:name="Medium Grid 1 Accent 4" w:semiHidden="0" w:uiPriority="67" w:unhideWhenUsed="0"/>
-    <w:lsdException w:name="Medium Grid 2 Accent 4" w:semiHidden="0" w:uiPriority="68" w:unhideWhenUsed="0"/>
-    <w:lsdException w:name="Medium Grid 3 Accent 4" w:semiHidden="0" w:uiPriority="69" w:unhideWhenUsed="0"/>
-    <w:lsdException w:name="Dark List Accent 4" w:semiHidden="0" w:uiPriority="70" w:unhideWhenUsed="0"/>
-    <w:lsdException w:name="Colorful Shading Accent 4" w:semiHidden="0" w:uiPriority="71" w:unhideWhenUsed="0"/>
-    <w:lsdException w:name="Colorful List Accent 4" w:semiHidden="0" w:uiPriority="72" w:unhideWhenUsed="0"/>
-    <w:lsdException w:name="Colorful Grid Accent 4" w:semiHidden="0" w:uiPriority="73" w:unhideWhenUsed="0"/>
-    <w:lsdException w:name="Light Shading Accent 5" w:semiHidden="0" w:uiPriority="60" w:unhideWhenUsed="0"/>
-    <w:lsdException w:name="Light List Accent 5" w:semiHidden="0" w:uiPriority="61" w:unhideWhenUsed="0"/>
-    <w:lsdException w:name="Light Grid Accent 5" w:semiHidden="0" w:uiPriority="62" w:unhideWhenUsed="0"/>
-    <w:lsdException w:name="Medium Shading 1 Accent 5" w:semiHidden="0" w:uiPriority="63" w:unhideWhenUsed="0"/>
-    <w:lsdException w:name="Medium Shading 2 Accent 5" w:semiHidden="0" w:uiPriority="64" w:unhideWhenUsed="0"/>
-    <w:lsdException w:name="Medium List 1 Accent 5" w:semiHidden="0" w:uiPriority="65" w:unhideWhenUsed="0"/>
-    <w:lsdException w:name="Medium List 2 Accent 5" w:semiHidden="0" w:uiPriority="66" w:unhideWhenUsed="0"/>
-    <w:lsdException w:name="Medium Grid 1 Accent 5" w:semiHidden="0" w:uiPriority="67" w:unhideWhenUsed="0"/>
-    <w:lsdException w:name="Medium Grid 2 Accent 5" w:semiHidden="0" w:uiPriority="68" w:unhideWhenUsed="0"/>
-    <w:lsdException w:name="Medium Grid 3 Accent 5" w:semiHidden="0" w:uiPriority="69" w:unhideWhenUsed="0"/>
-    <w:lsdException w:name="Dark List Accent 5" w:semiHidden="0" w:uiPriority="70" w:unhideWhenUsed="0"/>
-    <w:lsdException w:name="Colorful Shading Accent 5" w:semiHidden="0" w:uiPriority="71" w:unhideWhenUsed="0"/>
-    <w:lsdException w:name="Colorful List Accent 5" w:semiHidden="0" w:uiPriority="72" w:unhideWhenUsed="0"/>
-    <w:lsdException w:name="Colorful Grid Accent 5" w:semiHidden="0" w:uiPriority="73" w:unhideWhenUsed="0"/>
-    <w:lsdException w:name="Light Shading Accent 6" w:semiHidden="0" w:uiPriority="60" w:unhideWhenUsed="0"/>
-    <w:lsdException w:name="Light List Accent 6" w:semiHidden="0" w:uiPriority="61" w:unhideWhenUsed="0"/>
-    <w:lsdException w:name="Light Grid Accent 6" w:semiHidden="0" w:uiPriority="62" w:unhideWhenUsed="0"/>
-    <w:lsdException w:name="Medium Shading 1 Accent 6" w:semiHidden="0" w:uiPriority="63" w:unhideWhenUsed="0"/>
-    <w:lsdException w:name="Medium Shading 2 Accent 6" w:semiHidden="0" w:uiPriority="64" w:unhideWhenUsed="0"/>
-    <w:lsdException w:name="Medium List 1 Accent 6" w:semiHidden="0" w:uiPriority="65" w:unhideWhenUsed="0"/>
-    <w:lsdException w:name="Medium List 2 Accent 6" w:semiHidden="0" w:uiPriority="66" w:unhideWhenUsed="0"/>
-    <w:lsdException w:name="Medium Grid 1 Accent 6" w:semiHidden="0" w:uiPriority="67" w:unhideWhenUsed="0"/>
-    <w:lsdException w:name="Medium Grid 2 Accent 6" w:semiHidden="0" w:uiPriority="68" w:unhideWhenUsed="0"/>
-    <w:lsdException w:name="Medium Grid 3 Accent 6" w:semiHidden="0" w:uiPriority="69" w:unhideWhenUsed="0"/>
-    <w:lsdException w:name="Dark List Accent 6" w:semiHidden="0" w:uiPriority="70" w:unhideWhenUsed="0"/>
-    <w:lsdException w:name="Colorful Shading Accent 6" w:semiHidden="0" w:uiPriority="71" w:unhideWhenUsed="0"/>
-    <w:lsdException w:name="Colorful List Accent 6" w:semiHidden="0" w:uiPriority="72" w:unhideWhenUsed="0"/>
-    <w:lsdException w:name="Colorful Grid Accent 6" w:semiHidden="0" w:uiPriority="73" w:unhideWhenUsed="0"/>
-    <w:lsdException w:name="Subtle Emphasis" w:semiHidden="0" w:uiPriority="19" w:unhideWhenUsed="0" w:qFormat="1"/>
-    <w:lsdException w:name="Intense Emphasis" w:semiHidden="0" w:uiPriority="21" w:unhideWhenUsed="0" w:qFormat="1"/>
-    <w:lsdException w:name="Subtle Reference" w:semiHidden="0" w:uiPriority="31" w:unhideWhenUsed="0" w:qFormat="1"/>
-    <w:lsdException w:name="Intense Reference" w:semiHidden="0" w:uiPriority="32" w:unhideWhenUsed="0" w:qFormat="1"/>
-    <w:lsdException w:name="Book Title" w:semiHidden="0" w:uiPriority="33" w:unhideWhenUsed="0" w:qFormat="1"/>
-    <w:lsdException w:name="Bibliography" w:uiPriority="37"/>
-    <w:lsdException w:name="TOC Heading" w:uiPriority="39" w:qFormat="1"/>
+  <w:latentStyles w:defLockedState="0" w:defUIPriority="99" w:defSemiHidden="0" w:defUnhideWhenUsed="0" w:defQFormat="0" w:count="371">
+    <w:lsdException w:name="Normal" w:uiPriority="0" w:qFormat="1"/>
+    <w:lsdException w:name="heading 1" w:uiPriority="9" w:qFormat="1"/>
+    <w:lsdException w:name="heading 2" w:semiHidden="1" w:uiPriority="9" w:unhideWhenUsed="1" w:qFormat="1"/>
+    <w:lsdException w:name="heading 3" w:semiHidden="1" w:uiPriority="9" w:unhideWhenUsed="1" w:qFormat="1"/>
+    <w:lsdException w:name="heading 4" w:semiHidden="1" w:uiPriority="9" w:unhideWhenUsed="1" w:qFormat="1"/>
+    <w:lsdException w:name="heading 5" w:semiHidden="1" w:uiPriority="9" w:unhideWhenUsed="1" w:qFormat="1"/>
+    <w:lsdException w:name="heading 6" w:semiHidden="1" w:uiPriority="9" w:unhideWhenUsed="1" w:qFormat="1"/>
+    <w:lsdException w:name="heading 7" w:semiHidden="1" w:uiPriority="9" w:unhideWhenUsed="1" w:qFormat="1"/>
+    <w:lsdException w:name="heading 8" w:semiHidden="1" w:uiPriority="9" w:unhideWhenUsed="1" w:qFormat="1"/>
+    <w:lsdException w:name="heading 9" w:semiHidden="1" w:uiPriority="9" w:unhideWhenUsed="1" w:qFormat="1"/>
+    <w:lsdException w:name="index 1" w:semiHidden="1" w:unhideWhenUsed="1"/>
+    <w:lsdException w:name="index 2" w:semiHidden="1" w:unhideWhenUsed="1"/>
+    <w:lsdException w:name="index 3" w:semiHidden="1" w:unhideWhenUsed="1"/>
+    <w:lsdException w:name="index 4" w:semiHidden="1" w:unhideWhenUsed="1"/>
+    <w:lsdException w:name="index 5" w:semiHidden="1" w:unhideWhenUsed="1"/>
+    <w:lsdException w:name="index 6" w:semiHidden="1" w:unhideWhenUsed="1"/>
+    <w:lsdException w:name="index 7" w:semiHidden="1" w:unhideWhenUsed="1"/>
+    <w:lsdException w:name="index 8" w:semiHidden="1" w:unhideWhenUsed="1"/>
+    <w:lsdException w:name="index 9" w:semiHidden="1" w:unhideWhenUsed="1"/>
+    <w:lsdException w:name="toc 1" w:semiHidden="1" w:uiPriority="39" w:unhideWhenUsed="1"/>
+    <w:lsdException w:name="toc 2" w:semiHidden="1" w:uiPriority="39" w:unhideWhenUsed="1"/>
+    <w:lsdException w:name="toc 3" w:semiHidden="1" w:uiPriority="39" w:unhideWhenUsed="1"/>
+    <w:lsdException w:name="toc 4" w:semiHidden="1" w:uiPriority="39" w:unhideWhenUsed="1"/>
+    <w:lsdException w:name="toc 5" w:semiHidden="1" w:uiPriority="39" w:unhideWhenUsed="1"/>
+    <w:lsdException w:name="toc 6" w:semiHidden="1" w:uiPriority="39" w:unhideWhenUsed="1"/>
+    <w:lsdException w:name="toc 7" w:semiHidden="1" w:uiPriority="39" w:unhideWhenUsed="1"/>
+    <w:lsdException w:name="toc 8" w:semiHidden="1" w:uiPriority="39" w:unhideWhenUsed="1"/>
+    <w:lsdException w:name="toc 9" w:semiHidden="1" w:uiPriority="39" w:unhideWhenUsed="1"/>
+    <w:lsdException w:name="Normal Indent" w:semiHidden="1" w:unhideWhenUsed="1"/>
+    <w:lsdException w:name="footnote text" w:semiHidden="1" w:unhideWhenUsed="1"/>
+    <w:lsdException w:name="annotation text" w:semiHidden="1" w:unhideWhenUsed="1"/>
+    <w:lsdException w:name="header" w:semiHidden="1" w:unhideWhenUsed="1"/>
+    <w:lsdException w:name="footer" w:semiHidden="1" w:unhideWhenUsed="1"/>
+    <w:lsdException w:name="index heading" w:semiHidden="1" w:unhideWhenUsed="1"/>
+    <w:lsdException w:name="caption" w:semiHidden="1" w:uiPriority="35" w:unhideWhenUsed="1" w:qFormat="1"/>
+    <w:lsdException w:name="table of figures" w:semiHidden="1" w:unhideWhenUsed="1"/>
+    <w:lsdException w:name="envelope address" w:semiHidden="1" w:unhideWhenUsed="1"/>
+    <w:lsdException w:name="envelope return" w:semiHidden="1" w:unhideWhenUsed="1"/>
+    <w:lsdException w:name="footnote reference" w:semiHidden="1" w:unhideWhenUsed="1"/>
+    <w:lsdException w:name="annotation reference" w:semiHidden="1" w:unhideWhenUsed="1"/>
+    <w:lsdException w:name="line number" w:semiHidden="1" w:unhideWhenUsed="1"/>
+    <w:lsdException w:name="page number" w:semiHidden="1" w:unhideWhenUsed="1"/>
+    <w:lsdException w:name="endnote reference" w:semiHidden="1" w:unhideWhenUsed="1"/>
+    <w:lsdException w:name="endnote text" w:semiHidden="1" w:unhideWhenUsed="1"/>
+    <w:lsdException w:name="table of authorities" w:semiHidden="1" w:unhideWhenUsed="1"/>
+    <w:lsdException w:name="macro" w:semiHidden="1" w:unhideWhenUsed="1"/>
+    <w:lsdException w:name="toa heading" w:semiHidden="1" w:unhideWhenUsed="1"/>
+    <w:lsdException w:name="List" w:semiHidden="1" w:unhideWhenUsed="1"/>
+    <w:lsdException w:name="List Bullet" w:semiHidden="1" w:unhideWhenUsed="1"/>
+    <w:lsdException w:name="List Number" w:semiHidden="1" w:unhideWhenUsed="1"/>
+    <w:lsdException w:name="List 2" w:semiHidden="1" w:unhideWhenUsed="1"/>
+    <w:lsdException w:name="List 3" w:semiHidden="1" w:unhideWhenUsed="1"/>
+    <w:lsdException w:name="List 4" w:semiHidden="1" w:unhideWhenUsed="1"/>
+    <w:lsdException w:name="List 5" w:semiHidden="1" w:unhideWhenUsed="1"/>
+    <w:lsdException w:name="List Bullet 2" w:semiHidden="1" w:unhideWhenUsed="1"/>
+    <w:lsdException w:name="List Bullet 3" w:semiHidden="1" w:unhideWhenUsed="1"/>
+    <w:lsdException w:name="List Bullet 4" w:semiHidden="1" w:unhideWhenUsed="1"/>
+    <w:lsdException w:name="List Bullet 5" w:semiHidden="1" w:unhideWhenUsed="1"/>
+    <w:lsdException w:name="List Number 2" w:semiHidden="1" w:unhideWhenUsed="1"/>
+    <w:lsdException w:name="List Number 3" w:semiHidden="1" w:unhideWhenUsed="1"/>
+    <w:lsdException w:name="List Number 4" w:semiHidden="1" w:unhideWhenUsed="1"/>
+    <w:lsdException w:name="List Number 5" w:semiHidden="1" w:unhideWhenUsed="1"/>
+    <w:lsdException w:name="Title" w:uiPriority="10" w:qFormat="1"/>
+    <w:lsdException w:name="Closing" w:semiHidden="1" w:unhideWhenUsed="1"/>
+    <w:lsdException w:name="Signature" w:semiHidden="1" w:unhideWhenUsed="1"/>
+    <w:lsdException w:name="Default Paragraph Font" w:semiHidden="1" w:uiPriority="1" w:unhideWhenUsed="1"/>
+    <w:lsdException w:name="Body Text" w:semiHidden="1" w:unhideWhenUsed="1"/>
+    <w:lsdException w:name="Body Text Indent" w:semiHidden="1" w:unhideWhenUsed="1"/>
+    <w:lsdException w:name="List Continue" w:semiHidden="1" w:unhideWhenUsed="1"/>
+    <w:lsdException w:name="List Continue 2" w:semiHidden="1" w:unhideWhenUsed="1"/>
+    <w:lsdException w:name="List Continue 3" w:semiHidden="1" w:unhideWhenUsed="1"/>
+    <w:lsdException w:name="List Continue 4" w:semiHidden="1" w:unhideWhenUsed="1"/>
+    <w:lsdException w:name="List Continue 5" w:semiHidden="1" w:unhideWhenUsed="1"/>
+    <w:lsdException w:name="Message Header" w:semiHidden="1" w:unhideWhenUsed="1"/>
+    <w:lsdException w:name="Subtitle" w:uiPriority="11" w:qFormat="1"/>
+    <w:lsdException w:name="Salutation" w:semiHidden="1" w:unhideWhenUsed="1"/>
+    <w:lsdException w:name="Date" w:semiHidden="1" w:unhideWhenUsed="1"/>
+    <w:lsdException w:name="Body Text First Indent" w:semiHidden="1" w:unhideWhenUsed="1"/>
+    <w:lsdException w:name="Body Text First Indent 2" w:semiHidden="1" w:unhideWhenUsed="1"/>
+    <w:lsdException w:name="Note Heading" w:semiHidden="1" w:unhideWhenUsed="1"/>
+    <w:lsdException w:name="Body Text 2" w:semiHidden="1" w:unhideWhenUsed="1"/>
+    <w:lsdException w:name="Body Text 3" w:semiHidden="1" w:unhideWhenUsed="1"/>
+    <w:lsdException w:name="Body Text Indent 2" w:semiHidden="1" w:unhideWhenUsed="1"/>
+    <w:lsdException w:name="Body Text Indent 3" w:semiHidden="1" w:unhideWhenUsed="1"/>
+    <w:lsdException w:name="Block Text" w:semiHidden="1" w:unhideWhenUsed="1"/>
+    <w:lsdException w:name="Hyperlink" w:semiHidden="1" w:unhideWhenUsed="1"/>
+    <w:lsdException w:name="FollowedHyperlink" w:semiHidden="1" w:unhideWhenUsed="1"/>
+    <w:lsdException w:name="Strong" w:uiPriority="22" w:qFormat="1"/>
+    <w:lsdException w:name="Emphasis" w:uiPriority="20" w:qFormat="1"/>
+    <w:lsdException w:name="Document Map" w:semiHidden="1" w:unhideWhenUsed="1"/>
+    <w:lsdException w:name="Plain Text" w:semiHidden="1" w:unhideWhenUsed="1"/>
+    <w:lsdException w:name="E-mail Signature" w:semiHidden="1" w:unhideWhenUsed="1"/>
+    <w:lsdException w:name="HTML Top of Form" w:semiHidden="1" w:unhideWhenUsed="1"/>
+    <w:lsdException w:name="HTML Bottom of Form" w:semiHidden="1" w:unhideWhenUsed="1"/>
+    <w:lsdException w:name="Normal (Web)" w:semiHidden="1" w:unhideWhenUsed="1"/>
+    <w:lsdException w:name="HTML Acronym" w:semiHidden="1" w:unhideWhenUsed="1"/>
+    <w:lsdException w:name="HTML Address" w:semiHidden="1" w:unhideWhenUsed="1"/>
+    <w:lsdException w:name="HTML Cite" w:semiHidden="1" w:unhideWhenUsed="1"/>
+    <w:lsdException w:name="HTML Code" w:semiHidden="1" w:unhideWhenUsed="1"/>
+    <w:lsdException w:name="HTML Definition" w:semiHidden="1" w:unhideWhenUsed="1"/>
+    <w:lsdException w:name="HTML Keyboard" w:semiHidden="1" w:unhideWhenUsed="1"/>
+    <w:lsdException w:name="HTML Preformatted" w:semiHidden="1" w:unhideWhenUsed="1"/>
+    <w:lsdException w:name="HTML Sample" w:semiHidden="1" w:unhideWhenUsed="1"/>
+    <w:lsdException w:name="HTML Typewriter" w:semiHidden="1" w:unhideWhenUsed="1"/>
+    <w:lsdException w:name="HTML Variable" w:semiHidden="1" w:unhideWhenUsed="1"/>
+    <w:lsdException w:name="Normal Table" w:semiHidden="1" w:unhideWhenUsed="1"/>
+    <w:lsdException w:name="annotation subject" w:semiHidden="1" w:unhideWhenUsed="1"/>
+    <w:lsdException w:name="No List" w:semiHidden="1" w:unhideWhenUsed="1"/>
+    <w:lsdException w:name="Outline List 1" w:semiHidden="1" w:unhideWhenUsed="1"/>
+    <w:lsdException w:name="Outline List 2" w:semiHidden="1" w:unhideWhenUsed="1"/>
+    <w:lsdException w:name="Outline List 3" w:semiHidden="1" w:unhideWhenUsed="1"/>
+    <w:lsdException w:name="Table Simple 1" w:semiHidden="1" w:unhideWhenUsed="1"/>
+    <w:lsdException w:name="Table Simple 2" w:semiHidden="1" w:unhideWhenUsed="1"/>
+    <w:lsdException w:name="Table Simple 3" w:semiHidden="1" w:unhideWhenUsed="1"/>
+    <w:lsdException w:name="Table Classic 1" w:semiHidden="1" w:unhideWhenUsed="1"/>
+    <w:lsdException w:name="Table Classic 2" w:semiHidden="1" w:unhideWhenUsed="1"/>
+    <w:lsdException w:name="Table Classic 3" w:semiHidden="1" w:unhideWhenUsed="1"/>
+    <w:lsdException w:name="Table Classic 4" w:semiHidden="1" w:unhideWhenUsed="1"/>
+    <w:lsdException w:name="Table Colorful 1" w:semiHidden="1" w:unhideWhenUsed="1"/>
+    <w:lsdException w:name="Table Colorful 2" w:semiHidden="1" w:unhideWhenUsed="1"/>
+    <w:lsdException w:name="Table Colorful 3" w:semiHidden="1" w:unhideWhenUsed="1"/>
+    <w:lsdException w:name="Table Columns 1" w:semiHidden="1" w:unhideWhenUsed="1"/>
+    <w:lsdException w:name="Table Columns 2" w:semiHidden="1" w:unhideWhenUsed="1"/>
+    <w:lsdException w:name="Table Columns 3" w:semiHidden="1" w:unhideWhenUsed="1"/>
+    <w:lsdException w:name="Table Columns 4" w:semiHidden="1" w:unhideWhenUsed="1"/>
+    <w:lsdException w:name="Table Columns 5" w:semiHidden="1" w:unhideWhenUsed="1"/>
+    <w:lsdException w:name="Table Grid 1" w:semiHidden="1" w:unhideWhenUsed="1"/>
+    <w:lsdException w:name="Table Grid 2" w:semiHidden="1" w:unhideWhenUsed="1"/>
+    <w:lsdException w:name="Table Grid 3" w:semiHidden="1" w:unhideWhenUsed="1"/>
+    <w:lsdException w:name="Table Grid 4" w:semiHidden="1" w:unhideWhenUsed="1"/>
+    <w:lsdException w:name="Table Grid 5" w:semiHidden="1" w:unhideWhenUsed="1"/>
+    <w:lsdException w:name="Table Grid 6" w:semiHidden="1" w:unhideWhenUsed="1"/>
+    <w:lsdException w:name="Table Grid 7" w:semiHidden="1" w:unhideWhenUsed="1"/>
+    <w:lsdException w:name="Table Grid 8" w:semiHidden="1" w:unhideWhenUsed="1"/>
+    <w:lsdException w:name="Table List 1" w:semiHidden="1" w:unhideWhenUsed="1"/>
+    <w:lsdException w:name="Table List 2" w:semiHidden="1" w:unhideWhenUsed="1"/>
+    <w:lsdException w:name="Table List 3" w:semiHidden="1" w:unhideWhenUsed="1"/>
+    <w:lsdException w:name="Table List 4" w:semiHidden="1" w:unhideWhenUsed="1"/>
+    <w:lsdException w:name="Table List 5" w:semiHidden="1" w:unhideWhenUsed="1"/>
+    <w:lsdException w:name="Table List 6" w:semiHidden="1" w:unhideWhenUsed="1"/>
+    <w:lsdException w:name="Table List 7" w:semiHidden="1" w:unhideWhenUsed="1"/>
+    <w:lsdException w:name="Table List 8" w:semiHidden="1" w:unhideWhenUsed="1"/>
+    <w:lsdException w:name="Table 3D effects 1" w:semiHidden="1" w:unhideWhenUsed="1"/>
+    <w:lsdException w:name="Table 3D effects 2" w:semiHidden="1" w:unhideWhenUsed="1"/>
+    <w:lsdException w:name="Table 3D effects 3" w:semiHidden="1" w:unhideWhenUsed="1"/>
+    <w:lsdException w:name="Table Contemporary" w:semiHidden="1" w:unhideWhenUsed="1"/>
+    <w:lsdException w:name="Table Elegant" w:semiHidden="1" w:unhideWhenUsed="1"/>
+    <w:lsdException w:name="Table Professional" w:semiHidden="1" w:unhideWhenUsed="1"/>
+    <w:lsdException w:name="Table Subtle 1" w:semiHidden="1" w:unhideWhenUsed="1"/>
+    <w:lsdException w:name="Table Subtle 2" w:semiHidden="1" w:unhideWhenUsed="1"/>
+    <w:lsdException w:name="Table Web 1" w:semiHidden="1" w:unhideWhenUsed="1"/>
+    <w:lsdException w:name="Table Web 2" w:semiHidden="1" w:unhideWhenUsed="1"/>
+    <w:lsdException w:name="Table Web 3" w:semiHidden="1" w:unhideWhenUsed="1"/>
+    <w:lsdException w:name="Balloon Text" w:semiHidden="1" w:unhideWhenUsed="1"/>
+    <w:lsdException w:name="Table Grid" w:uiPriority="59"/>
+    <w:lsdException w:name="Table Theme" w:semiHidden="1" w:unhideWhenUsed="1"/>
+    <w:lsdException w:name="Placeholder Text" w:semiHidden="1"/>
+    <w:lsdException w:name="No Spacing" w:uiPriority="1" w:qFormat="1"/>
+    <w:lsdException w:name="Light Shading" w:uiPriority="60"/>
+    <w:lsdException w:name="Light List" w:uiPriority="61"/>
+    <w:lsdException w:name="Light Grid" w:uiPriority="62"/>
+    <w:lsdException w:name="Medium Shading 1" w:uiPriority="63"/>
+    <w:lsdException w:name="Medium Shading 2" w:uiPriority="64"/>
+    <w:lsdException w:name="Medium List 1" w:uiPriority="65"/>
+    <w:lsdException w:name="Medium List 2" w:uiPriority="66"/>
+    <w:lsdException w:name="Medium Grid 1" w:uiPriority="67"/>
+    <w:lsdException w:name="Medium Grid 2" w:uiPriority="68"/>
+    <w:lsdException w:name="Medium Grid 3" w:uiPriority="69"/>
+    <w:lsdException w:name="Dark List" w:uiPriority="70"/>
+    <w:lsdException w:name="Colorful Shading" w:uiPriority="71"/>
+    <w:lsdException w:name="Colorful List" w:uiPriority="72"/>
+    <w:lsdException w:name="Colorful Grid" w:uiPriority="73"/>
+    <w:lsdException w:name="Light Shading Accent 1" w:uiPriority="60"/>
+    <w:lsdException w:name="Light List Accent 1" w:uiPriority="61"/>
+    <w:lsdException w:name="Light Grid Accent 1" w:uiPriority="62"/>
+    <w:lsdException w:name="Medium Shading 1 Accent 1" w:uiPriority="63"/>
+    <w:lsdException w:name="Medium Shading 2 Accent 1" w:uiPriority="64"/>
+    <w:lsdException w:name="Medium List 1 Accent 1" w:uiPriority="65"/>
+    <w:lsdException w:name="Revision" w:semiHidden="1"/>
+    <w:lsdException w:name="List Paragraph" w:uiPriority="34" w:qFormat="1"/>
+    <w:lsdException w:name="Quote" w:uiPriority="29" w:qFormat="1"/>
+    <w:lsdException w:name="Intense Quote" w:uiPriority="30" w:qFormat="1"/>
+    <w:lsdException w:name="Medium List 2 Accent 1" w:uiPriority="66"/>
+    <w:lsdException w:name="Medium Grid 1 Accent 1" w:uiPriority="67"/>
+    <w:lsdException w:name="Medium Grid 2 Accent 1" w:uiPriority="68"/>
+    <w:lsdException w:name="Medium Grid 3 Accent 1" w:uiPriority="69"/>
+    <w:lsdException w:name="Dark List Accent 1" w:uiPriority="70"/>
+    <w:lsdException w:name="Colorful Shading Accent 1" w:uiPriority="71"/>
+    <w:lsdException w:name="Colorful List Accent 1" w:uiPriority="72"/>
+    <w:lsdException w:name="Colorful Grid Accent 1" w:uiPriority="73"/>
+    <w:lsdException w:name="Light Shading Accent 2" w:uiPriority="60"/>
+    <w:lsdException w:name="Light List Accent 2" w:uiPriority="61"/>
+    <w:lsdException w:name="Light Grid Accent 2" w:uiPriority="62"/>
+    <w:lsdException w:name="Medium Shading 1 Accent 2" w:uiPriority="63"/>
+    <w:lsdException w:name="Medium Shading 2 Accent 2" w:uiPriority="64"/>
+    <w:lsdException w:name="Medium List 1 Accent 2" w:uiPriority="65"/>
+    <w:lsdException w:name="Medium List 2 Accent 2" w:uiPriority="66"/>
+    <w:lsdException w:name="Medium Grid 1 Accent 2" w:uiPriority="67"/>
+    <w:lsdException w:name="Medium Grid 2 Accent 2" w:uiPriority="68"/>
+    <w:lsdException w:name="Medium Grid 3 Accent 2" w:uiPriority="69"/>
+    <w:lsdException w:name="Dark List Accent 2" w:uiPriority="70"/>
+    <w:lsdException w:name="Colorful Shading Accent 2" w:uiPriority="71"/>
+    <w:lsdException w:name="Colorful List Accent 2" w:uiPriority="72"/>
+    <w:lsdException w:name="Colorful Grid Accent 2" w:uiPriority="73"/>
+    <w:lsdException w:name="Light Shading Accent 3" w:uiPriority="60"/>
+    <w:lsdException w:name="Light List Accent 3" w:uiPriority="61"/>
+    <w:lsdException w:name="Light Grid Accent 3" w:uiPriority="62"/>
+    <w:lsdException w:name="Medium Shading 1 Accent 3" w:uiPriority="63"/>
+    <w:lsdException w:name="Medium Shading 2 Accent 3" w:uiPriority="64"/>
+    <w:lsdException w:name="Medium List 1 Accent 3" w:uiPriority="65"/>
+    <w:lsdException w:name="Medium List 2 Accent 3" w:uiPriority="66"/>
+    <w:lsdException w:name="Medium Grid 1 Accent 3" w:uiPriority="67"/>
+    <w:lsdException w:name="Medium Grid 2 Accent 3" w:uiPriority="68"/>
+    <w:lsdException w:name="Medium Grid 3 Accent 3" w:uiPriority="69"/>
+    <w:lsdException w:name="Dark List Accent 3" w:uiPriority="70"/>
+    <w:lsdException w:name="Colorful Shading Accent 3" w:uiPriority="71"/>
+    <w:lsdException w:name="Colorful List Accent 3" w:uiPriority="72"/>
+    <w:lsdException w:name="Colorful Grid Accent 3" w:uiPriority="73"/>
+    <w:lsdException w:name="Light Shading Accent 4" w:uiPriority="60"/>
+    <w:lsdException w:name="Light List Accent 4" w:uiPriority="61"/>
+    <w:lsdException w:name="Light Grid Accent 4" w:uiPriority="62"/>
+    <w:lsdException w:name="Medium Shading 1 Accent 4" w:uiPriority="63"/>
+    <w:lsdException w:name="Medium Shading 2 Accent 4" w:uiPriority="64"/>
+    <w:lsdException w:name="Medium List 1 Accent 4" w:uiPriority="65"/>
+    <w:lsdException w:name="Medium List 2 Accent 4" w:uiPriority="66"/>
+    <w:lsdException w:name="Medium Grid 1 Accent 4" w:uiPriority="67"/>
+    <w:lsdException w:name="Medium Grid 2 Accent 4" w:uiPriority="68"/>
+    <w:lsdException w:name="Medium Grid 3 Accent 4" w:uiPriority="69"/>
+    <w:lsdException w:name="Dark List Accent 4" w:uiPriority="70"/>
+    <w:lsdException w:name="Colorful Shading Accent 4" w:uiPriority="71"/>
+    <w:lsdException w:name="Colorful List Accent 4" w:uiPriority="72"/>
+    <w:lsdException w:name="Colorful Grid Accent 4" w:uiPriority="73"/>
+    <w:lsdException w:name="Light Shading Accent 5" w:uiPriority="60"/>
+    <w:lsdException w:name="Light List Accent 5" w:uiPriority="61"/>
+    <w:lsdException w:name="Light Grid Accent 5" w:uiPriority="62"/>
+    <w:lsdException w:name="Medium Shading 1 Accent 5" w:uiPriority="63"/>
+    <w:lsdException w:name="Medium Shading 2 Accent 5" w:uiPriority="64"/>
+    <w:lsdException w:name="Medium List 1 Accent 5" w:uiPriority="65"/>
+    <w:lsdException w:name="Medium List 2 Accent 5" w:uiPriority="66"/>
+    <w:lsdException w:name="Medium Grid 1 Accent 5" w:uiPriority="67"/>
+    <w:lsdException w:name="Medium Grid 2 Accent 5" w:uiPriority="68"/>
+    <w:lsdException w:name="Medium Grid 3 Accent 5" w:uiPriority="69"/>
+    <w:lsdException w:name="Dark List Accent 5" w:uiPriority="70"/>
+    <w:lsdException w:name="Colorful Shading Accent 5" w:uiPriority="71"/>
+    <w:lsdException w:name="Colorful List Accent 5" w:uiPriority="72"/>
+    <w:lsdException w:name="Colorful Grid Accent 5" w:uiPriority="73"/>
+    <w:lsdException w:name="Light Shading Accent 6" w:uiPriority="60"/>
+    <w:lsdException w:name="Light List Accent 6" w:uiPriority="61"/>
+    <w:lsdException w:name="Light Grid Accent 6" w:uiPriority="62"/>
+    <w:lsdException w:name="Medium Shading 1 Accent 6" w:uiPriority="63"/>
+    <w:lsdException w:name="Medium Shading 2 Accent 6" w:uiPriority="64"/>
+    <w:lsdException w:name="Medium List 1 Accent 6" w:uiPriority="65"/>
+    <w:lsdException w:name="Medium List 2 Accent 6" w:uiPriority="66"/>
+    <w:lsdException w:name="Medium Grid 1 Accent 6" w:uiPriority="67"/>
+    <w:lsdException w:name="Medium Grid 2 Accent 6" w:uiPriority="68"/>
+    <w:lsdException w:name="Medium Grid 3 Accent 6" w:uiPriority="69"/>
+    <w:lsdException w:name="Dark List Accent 6" w:uiPriority="70"/>
+    <w:lsdException w:name="Colorful Shading Accent 6" w:uiPriority="71"/>
+    <w:lsdException w:name="Colorful List Accent 6" w:uiPriority="72"/>
+    <w:lsdException w:name="Colorful Grid Accent 6" w:uiPriority="73"/>
+    <w:lsdException w:name="Subtle Emphasis" w:uiPriority="19" w:qFormat="1"/>
+    <w:lsdException w:name="Intense Emphasis" w:uiPriority="21" w:qFormat="1"/>
+    <w:lsdException w:name="Subtle Reference" w:uiPriority="31" w:qFormat="1"/>
+    <w:lsdException w:name="Intense Reference" w:uiPriority="32" w:qFormat="1"/>
+    <w:lsdException w:name="Book Title" w:uiPriority="33" w:qFormat="1"/>
+    <w:lsdException w:name="Bibliography" w:semiHidden="1" w:uiPriority="37" w:unhideWhenUsed="1"/>
+    <w:lsdException w:name="TOC Heading" w:semiHidden="1" w:uiPriority="39" w:unhideWhenUsed="1" w:qFormat="1"/>
+    <w:lsdException w:name="Grid Table 4" w:uiPriority="49"/>
+    <w:lsdException w:name="Grid Table 5 Dark" w:uiPriority="50"/>
+    <w:lsdException w:name="Grid Table 6 Colorful" w:uiPriority="51"/>
+    <w:lsdException w:name="Grid Table 7 Colorful" w:uiPriority="52"/>
+    <w:lsdException w:name="Grid Table 1 Light Accent 1" w:uiPriority="46"/>
+    <w:lsdException w:name="Grid Table 2 Accent 1" w:uiPriority="47"/>
+    <w:lsdException w:name="Grid Table 3 Accent 1" w:uiPriority="48"/>
+    <w:lsdException w:name="Grid Table 4 Accent 1" w:uiPriority="49"/>
+    <w:lsdException w:name="Grid Table 5 Dark Accent 1" w:uiPriority="50"/>
+    <w:lsdException w:name="Grid Table 6 Colorful Accent 1" w:uiPriority="51"/>
+    <w:lsdException w:name="Grid Table 7 Colorful Accent 1" w:uiPriority="52"/>
+    <w:lsdException w:name="Grid Table 1 Light Accent 2" w:uiPriority="46"/>
+    <w:lsdException w:name="Grid Table 2 Accent 2" w:uiPriority="47"/>
+    <w:lsdException w:name="Grid Table 3 Accent 2" w:uiPriority="48"/>
+    <w:lsdException w:name="Grid Table 4 Accent 2" w:uiPriority="49"/>
+    <w:lsdException w:name="Grid Table 5 Dark Accent 2" w:uiPriority="50"/>
+    <w:lsdException w:name="Grid Table 6 Colorful Accent 2" w:uiPriority="51"/>
+    <w:lsdException w:name="Grid Table 7 Colorful Accent 2" w:uiPriority="52"/>
+    <w:lsdException w:name="Grid Table 1 Light Accent 3" w:uiPriority="46"/>
+    <w:lsdException w:name="Grid Table 2 Accent 3" w:uiPriority="47"/>
+    <w:lsdException w:name="Grid Table 3 Accent 3" w:uiPriority="48"/>
+    <w:lsdException w:name="Grid Table 4 Accent 3" w:uiPriority="49"/>
+    <w:lsdException w:name="Grid Table 5 Dark Accent 3" w:uiPriority="50"/>
+    <w:lsdException w:name="Grid Table 6 Colorful Accent 3" w:uiPriority="51"/>
+    <w:lsdException w:name="Grid Table 7 Colorful Accent 3" w:uiPriority="52"/>
+    <w:lsdException w:name="Grid Table 1 Light Accent 4" w:uiPriority="46"/>
+    <w:lsdException w:name="Grid Table 2 Accent 4" w:uiPriority="47"/>
+    <w:lsdException w:name="Grid Table 3 Accent 4" w:uiPriority="48"/>
+    <w:lsdException w:name="Grid Table 4 Accent 4" w:uiPriority="49"/>
+    <w:lsdException w:name="Grid Table 5 Dark Accent 4" w:uiPriority="50"/>
+    <w:lsdException w:name="Grid Table 6 Colorful Accent 4" w:uiPriority="51"/>
+    <w:lsdException w:name="Grid Table 7 Colorful Accent 4" w:uiPriority="52"/>
+    <w:lsdException w:name="Grid Table 1 Light Accent 5" w:uiPriority="46"/>
+    <w:lsdException w:name="Grid Table 2 Accent 5" w:uiPriority="47"/>
+    <w:lsdException w:name="Grid Table 3 Accent 5" w:uiPriority="48"/>
+    <w:lsdException w:name="Grid Table 4 Accent 5" w:uiPriority="49"/>
+    <w:lsdException w:name="Grid Table 5 Dark Accent 5" w:uiPriority="50"/>
+    <w:lsdException w:name="Grid Table 6 Colorful Accent 5" w:uiPriority="51"/>
+    <w:lsdException w:name="Grid Table 7 Colorful Accent 5" w:uiPriority="52"/>
+    <w:lsdException w:name="Grid Table 1 Light Accent 6" w:uiPriority="46"/>
+    <w:lsdException w:name="Grid Table 2 Accent 6" w:uiPriority="47"/>
+    <w:lsdException w:name="Grid Table 3 Accent 6" w:uiPriority="48"/>
+    <w:lsdException w:name="Grid Table 4 Accent 6" w:uiPriority="49"/>
+    <w:lsdException w:name="Grid Table 5 Dark Accent 6" w:uiPriority="50"/>
+    <w:lsdException w:name="Grid Table 6 Colorful Accent 6" w:uiPriority="51"/>
+    <w:lsdException w:name="Grid Table 7 Colorful Accent 6" w:uiPriority="52"/>
+    <w:lsdException w:name="List Table 1 Light" w:uiPriority="46"/>
+    <w:lsdException w:name="List Table 2" w:uiPriority="47"/>
+    <w:lsdException w:name="List Table 3" w:uiPriority="48"/>
+    <w:lsdException w:name="List Table 4" w:uiPriority="49"/>
+    <w:lsdException w:name="List Table 5 Dark" w:uiPriority="50"/>
+    <w:lsdException w:name="List Table 6 Colorful" w:uiPriority="51"/>
+    <w:lsdException w:name="List Table 7 Colorful" w:uiPriority="52"/>
+    <w:lsdException w:name="List Table 1 Light Accent 1" w:uiPriority="46"/>
+    <w:lsdException w:name="List Table 2 Accent 1" w:uiPriority="47"/>
+    <w:lsdException w:name="List Table 3 Accent 1" w:uiPriority="48"/>
+    <w:lsdException w:name="List Table 4 Accent 1" w:uiPriority="49"/>
+    <w:lsdException w:name="List Table 5 Dark Accent 1" w:uiPriority="50"/>
+    <w:lsdException w:name="List Table 6 Colorful Accent 1" w:uiPriority="51"/>
+    <w:lsdException w:name="List Table 7 Colorful Accent 1" w:uiPriority="52"/>
+    <w:lsdException w:name="List Table 1 Light Accent 2" w:uiPriority="46"/>
+    <w:lsdException w:name="List Table 2 Accent 2" w:uiPriority="47"/>
+    <w:lsdException w:name="List Table 3 Accent 2" w:uiPriority="48"/>
+    <w:lsdException w:name="List Table 4 Accent 2" w:uiPriority="49"/>
+    <w:lsdException w:name="List Table 5 Dark Accent 2" w:uiPriority="50"/>
+    <w:lsdException w:name="List Table 6 Colorful Accent 2" w:uiPriority="51"/>
+    <w:lsdException w:name="List Table 7 Colorful Accent 2" w:uiPriority="52"/>
+    <w:lsdException w:name="List Table 1 Light Accent 3" w:uiPriority="46"/>
+    <w:lsdException w:name="List Table 2 Accent 3" w:uiPriority="47"/>
+    <w:lsdException w:name="List Table 3 Accent 3" w:uiPriority="48"/>
+    <w:lsdException w:name="List Table 4 Accent 3" w:uiPriority="49"/>
+    <w:lsdException w:name="List Table 5 Dark Accent 3" w:uiPriority="50"/>
+    <w:lsdException w:name="List Table 6 Colorful Accent 3" w:uiPriority="51"/>
+    <w:lsdException w:name="List Table 7 Colorful Accent 3" w:uiPriority="52"/>
+    <w:lsdException w:name="List Table 1 Light Accent 4" w:uiPriority="46"/>
+    <w:lsdException w:name="List Table 2 Accent 4" w:uiPriority="47"/>
+    <w:lsdException w:name="List Table 3 Accent 4" w:uiPriority="48"/>
+    <w:lsdException w:name="List Table 4 Accent 4" w:uiPriority="49"/>
+    <w:lsdException w:name="List Table 5 Dark Accent 4" w:uiPriority="50"/>
+    <w:lsdException w:name="List Table 6 Colorful Accent 4" w:uiPriority="51"/>
+    <w:lsdException w:name="List Table 7 Colorful Accent 4" w:uiPriority="52"/>
+    <w:lsdException w:name="List Table 1 Light Accent 5" w:uiPriority="46"/>
+    <w:lsdException w:name="List Table 2 Accent 5" w:uiPriority="47"/>
+    <w:lsdException w:name="List Table 3 Accent 5" w:uiPriority="48"/>
+    <w:lsdException w:name="List Table 4 Accent 5" w:uiPriority="49"/>
+    <w:lsdException w:name="List Table 5 Dark Accent 5" w:uiPriority="50"/>
+    <w:lsdException w:name="List Table 6 Colorful Accent 5" w:uiPriority="51"/>
+    <w:lsdException w:name="List Table 7 Colorful Accent 5" w:uiPriority="52"/>
+    <w:lsdException w:name="List Table 1 Light Accent 6" w:uiPriority="46"/>
+    <w:lsdException w:name="List Table 2 Accent 6" w:uiPriority="47"/>
+    <w:lsdException w:name="List Table 3 Accent 6" w:uiPriority="48"/>
+    <w:lsdException w:name="List Table 4 Accent 6" w:uiPriority="49"/>
+    <w:lsdException w:name="List Table 5 Dark Accent 6" w:uiPriority="50"/>
+    <w:lsdException w:name="List Table 6 Colorful Accent 6" w:uiPriority="51"/>
+    <w:lsdException w:name="List Table 7 Colorful Accent 6" w:uiPriority="52"/>
   </w:latentStyles>
   <w:style w:type="paragraph" w:default="1" w:styleId="Normal">
     <w:name w:val="Normal"/>
@@ -4462,6 +4704,7 @@
   <w:style w:type="character" w:default="1" w:styleId="DefaultParagraphFont">
     <w:name w:val="Default Paragraph Font"/>
     <w:uiPriority w:val="1"/>
+    <w:semiHidden/>
     <w:unhideWhenUsed/>
   </w:style>
   <w:style w:type="table" w:default="1" w:styleId="TableNormal">
@@ -4491,7 +4734,6 @@
     <w:uiPriority w:val="59"/>
     <w:rsid w:val="00522F17"/>
     <w:tblPr>
-      <w:tblInd w:w="0" w:type="dxa"/>
       <w:tblBorders>
         <w:top w:val="single" w:sz="4" w:space="0" w:color="auto"/>
         <w:left w:val="single" w:sz="4" w:space="0" w:color="auto"/>
@@ -4500,258 +4742,6 @@
         <w:insideH w:val="single" w:sz="4" w:space="0" w:color="auto"/>
         <w:insideV w:val="single" w:sz="4" w:space="0" w:color="auto"/>
       </w:tblBorders>
-      <w:tblCellMar>
-        <w:top w:w="0" w:type="dxa"/>
-        <w:left w:w="108" w:type="dxa"/>
-        <w:bottom w:w="0" w:type="dxa"/>
-        <w:right w:w="108" w:type="dxa"/>
-      </w:tblCellMar>
-    </w:tblPr>
-  </w:style>
-  <w:style w:type="paragraph" w:styleId="ListParagraph">
-    <w:name w:val="List Paragraph"/>
-    <w:basedOn w:val="Normal"/>
-    <w:uiPriority w:val="34"/>
-    <w:qFormat/>
-    <w:rsid w:val="00522F17"/>
-    <w:pPr>
-      <w:ind w:left="720"/>
-      <w:contextualSpacing/>
-    </w:pPr>
-  </w:style>
-  <w:style w:type="paragraph" w:styleId="BalloonText">
-    <w:name w:val="Balloon Text"/>
-    <w:basedOn w:val="Normal"/>
-    <w:link w:val="BalloonTextChar"/>
-    <w:uiPriority w:val="99"/>
-    <w:semiHidden/>
-    <w:unhideWhenUsed/>
-    <w:rsid w:val="00ED71CD"/>
-    <w:rPr>
-      <w:rFonts w:ascii="Lucida Grande" w:hAnsi="Lucida Grande" w:cs="Lucida Grande"/>
-      <w:sz w:val="18"/>
-      <w:szCs w:val="18"/>
-    </w:rPr>
-  </w:style>
-  <w:style w:type="character" w:customStyle="1" w:styleId="BalloonTextChar">
-    <w:name w:val="Balloon Text Char"/>
-    <w:basedOn w:val="DefaultParagraphFont"/>
-    <w:link w:val="BalloonText"/>
-    <w:uiPriority w:val="99"/>
-    <w:semiHidden/>
-    <w:rsid w:val="00ED71CD"/>
-    <w:rPr>
-      <w:rFonts w:ascii="Lucida Grande" w:hAnsi="Lucida Grande" w:cs="Lucida Grande"/>
-      <w:sz w:val="18"/>
-      <w:szCs w:val="18"/>
-    </w:rPr>
-  </w:style>
-</w:styles>
-</file>
-
-<file path=word/stylesWithEffects.xml><?xml version="1.0" encoding="utf-8"?>
-<w:styles xmlns:wpc="http://schemas.microsoft.com/office/word/2010/wordprocessingCanvas" xmlns:mo="http://schemas.microsoft.com/office/mac/office/2008/main" xmlns:mc="http://schemas.openxmlformats.org/markup-compatibility/2006" xmlns:mv="urn:schemas-microsoft-com:mac:vml" xmlns:o="urn:schemas-microsoft-com:office:office" xmlns:r="http://schemas.openxmlformats.org/officeDocument/2006/relationships" xmlns:m="http://schemas.openxmlformats.org/officeDocument/2006/math" xmlns:v="urn:schemas-microsoft-com:vml" xmlns:wp14="http://schemas.microsoft.com/office/word/2010/wordprocessingDrawing" xmlns:wp="http://schemas.openxmlformats.org/drawingml/2006/wordprocessingDrawing" xmlns:w10="urn:schemas-microsoft-com:office:word" xmlns:w="http://schemas.openxmlformats.org/wordprocessingml/2006/main" xmlns:w14="http://schemas.microsoft.com/office/word/2010/wordml" xmlns:wpg="http://schemas.microsoft.com/office/word/2010/wordprocessingGroup" xmlns:wpi="http://schemas.microsoft.com/office/word/2010/wordprocessingInk" xmlns:wne="http://schemas.microsoft.com/office/word/2006/wordml" xmlns:wps="http://schemas.microsoft.com/office/word/2010/wordprocessingShape" mc:Ignorable="w14 wp14">
-  <w:docDefaults>
-    <w:rPrDefault>
-      <w:rPr>
-        <w:rFonts w:asciiTheme="minorHAnsi" w:eastAsiaTheme="minorEastAsia" w:hAnsiTheme="minorHAnsi" w:cstheme="minorBidi"/>
-        <w:sz w:val="24"/>
-        <w:szCs w:val="24"/>
-        <w:lang w:val="en-US" w:eastAsia="en-US" w:bidi="ar-SA"/>
-      </w:rPr>
-    </w:rPrDefault>
-    <w:pPrDefault/>
-  </w:docDefaults>
-  <w:latentStyles w:defLockedState="0" w:defUIPriority="99" w:defSemiHidden="1" w:defUnhideWhenUsed="1" w:defQFormat="0" w:count="276">
-    <w:lsdException w:name="Normal" w:semiHidden="0" w:uiPriority="0" w:unhideWhenUsed="0" w:qFormat="1"/>
-    <w:lsdException w:name="heading 1" w:semiHidden="0" w:uiPriority="9" w:unhideWhenUsed="0" w:qFormat="1"/>
-    <w:lsdException w:name="heading 2" w:uiPriority="9" w:qFormat="1"/>
-    <w:lsdException w:name="heading 3" w:uiPriority="9" w:qFormat="1"/>
-    <w:lsdException w:name="heading 4" w:uiPriority="9" w:qFormat="1"/>
-    <w:lsdException w:name="heading 5" w:uiPriority="9" w:qFormat="1"/>
-    <w:lsdException w:name="heading 6" w:uiPriority="9" w:qFormat="1"/>
-    <w:lsdException w:name="heading 7" w:uiPriority="9" w:qFormat="1"/>
-    <w:lsdException w:name="heading 8" w:uiPriority="9" w:qFormat="1"/>
-    <w:lsdException w:name="heading 9" w:uiPriority="9" w:qFormat="1"/>
-    <w:lsdException w:name="toc 1" w:uiPriority="39"/>
-    <w:lsdException w:name="toc 2" w:uiPriority="39"/>
-    <w:lsdException w:name="toc 3" w:uiPriority="39"/>
-    <w:lsdException w:name="toc 4" w:uiPriority="39"/>
-    <w:lsdException w:name="toc 5" w:uiPriority="39"/>
-    <w:lsdException w:name="toc 6" w:uiPriority="39"/>
-    <w:lsdException w:name="toc 7" w:uiPriority="39"/>
-    <w:lsdException w:name="toc 8" w:uiPriority="39"/>
-    <w:lsdException w:name="toc 9" w:uiPriority="39"/>
-    <w:lsdException w:name="caption" w:uiPriority="35" w:qFormat="1"/>
-    <w:lsdException w:name="Title" w:semiHidden="0" w:uiPriority="10" w:unhideWhenUsed="0" w:qFormat="1"/>
-    <w:lsdException w:name="Default Paragraph Font" w:uiPriority="1"/>
-    <w:lsdException w:name="Subtitle" w:semiHidden="0" w:uiPriority="11" w:unhideWhenUsed="0" w:qFormat="1"/>
-    <w:lsdException w:name="Strong" w:semiHidden="0" w:uiPriority="22" w:unhideWhenUsed="0" w:qFormat="1"/>
-    <w:lsdException w:name="Emphasis" w:semiHidden="0" w:uiPriority="20" w:unhideWhenUsed="0" w:qFormat="1"/>
-    <w:lsdException w:name="Table Grid" w:semiHidden="0" w:uiPriority="59" w:unhideWhenUsed="0"/>
-    <w:lsdException w:name="Placeholder Text" w:unhideWhenUsed="0"/>
-    <w:lsdException w:name="No Spacing" w:semiHidden="0" w:uiPriority="1" w:unhideWhenUsed="0" w:qFormat="1"/>
-    <w:lsdException w:name="Light Shading" w:semiHidden="0" w:uiPriority="60" w:unhideWhenUsed="0"/>
-    <w:lsdException w:name="Light List" w:semiHidden="0" w:uiPriority="61" w:unhideWhenUsed="0"/>
-    <w:lsdException w:name="Light Grid" w:semiHidden="0" w:uiPriority="62" w:unhideWhenUsed="0"/>
-    <w:lsdException w:name="Medium Shading 1" w:semiHidden="0" w:uiPriority="63" w:unhideWhenUsed="0"/>
-    <w:lsdException w:name="Medium Shading 2" w:semiHidden="0" w:uiPriority="64" w:unhideWhenUsed="0"/>
-    <w:lsdException w:name="Medium List 1" w:semiHidden="0" w:uiPriority="65" w:unhideWhenUsed="0"/>
-    <w:lsdException w:name="Medium List 2" w:semiHidden="0" w:uiPriority="66" w:unhideWhenUsed="0"/>
-    <w:lsdException w:name="Medium Grid 1" w:semiHidden="0" w:uiPriority="67" w:unhideWhenUsed="0"/>
-    <w:lsdException w:name="Medium Grid 2" w:semiHidden="0" w:uiPriority="68" w:unhideWhenUsed="0"/>
-    <w:lsdException w:name="Medium Grid 3" w:semiHidden="0" w:uiPriority="69" w:unhideWhenUsed="0"/>
-    <w:lsdException w:name="Dark List" w:semiHidden="0" w:uiPriority="70" w:unhideWhenUsed="0"/>
-    <w:lsdException w:name="Colorful Shading" w:semiHidden="0" w:uiPriority="71" w:unhideWhenUsed="0"/>
-    <w:lsdException w:name="Colorful List" w:semiHidden="0" w:uiPriority="72" w:unhideWhenUsed="0"/>
-    <w:lsdException w:name="Colorful Grid" w:semiHidden="0" w:uiPriority="73" w:unhideWhenUsed="0"/>
-    <w:lsdException w:name="Light Shading Accent 1" w:semiHidden="0" w:uiPriority="60" w:unhideWhenUsed="0"/>
-    <w:lsdException w:name="Light List Accent 1" w:semiHidden="0" w:uiPriority="61" w:unhideWhenUsed="0"/>
-    <w:lsdException w:name="Light Grid Accent 1" w:semiHidden="0" w:uiPriority="62" w:unhideWhenUsed="0"/>
-    <w:lsdException w:name="Medium Shading 1 Accent 1" w:semiHidden="0" w:uiPriority="63" w:unhideWhenUsed="0"/>
-    <w:lsdException w:name="Medium Shading 2 Accent 1" w:semiHidden="0" w:uiPriority="64" w:unhideWhenUsed="0"/>
-    <w:lsdException w:name="Medium List 1 Accent 1" w:semiHidden="0" w:uiPriority="65" w:unhideWhenUsed="0"/>
-    <w:lsdException w:name="Revision" w:unhideWhenUsed="0"/>
-    <w:lsdException w:name="List Paragraph" w:semiHidden="0" w:uiPriority="34" w:unhideWhenUsed="0" w:qFormat="1"/>
-    <w:lsdException w:name="Quote" w:semiHidden="0" w:uiPriority="29" w:unhideWhenUsed="0" w:qFormat="1"/>
-    <w:lsdException w:name="Intense Quote" w:semiHidden="0" w:uiPriority="30" w:unhideWhenUsed="0" w:qFormat="1"/>
-    <w:lsdException w:name="Medium List 2 Accent 1" w:semiHidden="0" w:uiPriority="66" w:unhideWhenUsed="0"/>
-    <w:lsdException w:name="Medium Grid 1 Accent 1" w:semiHidden="0" w:uiPriority="67" w:unhideWhenUsed="0"/>
-    <w:lsdException w:name="Medium Grid 2 Accent 1" w:semiHidden="0" w:uiPriority="68" w:unhideWhenUsed="0"/>
-    <w:lsdException w:name="Medium Grid 3 Accent 1" w:semiHidden="0" w:uiPriority="69" w:unhideWhenUsed="0"/>
-    <w:lsdException w:name="Dark List Accent 1" w:semiHidden="0" w:uiPriority="70" w:unhideWhenUsed="0"/>
-    <w:lsdException w:name="Colorful Shading Accent 1" w:semiHidden="0" w:uiPriority="71" w:unhideWhenUsed="0"/>
-    <w:lsdException w:name="Colorful List Accent 1" w:semiHidden="0" w:uiPriority="72" w:unhideWhenUsed="0"/>
-    <w:lsdException w:name="Colorful Grid Accent 1" w:semiHidden="0" w:uiPriority="73" w:unhideWhenUsed="0"/>
-    <w:lsdException w:name="Light Shading Accent 2" w:semiHidden="0" w:uiPriority="60" w:unhideWhenUsed="0"/>
-    <w:lsdException w:name="Light List Accent 2" w:semiHidden="0" w:uiPriority="61" w:unhideWhenUsed="0"/>
-    <w:lsdException w:name="Light Grid Accent 2" w:semiHidden="0" w:uiPriority="62" w:unhideWhenUsed="0"/>
-    <w:lsdException w:name="Medium Shading 1 Accent 2" w:semiHidden="0" w:uiPriority="63" w:unhideWhenUsed="0"/>
-    <w:lsdException w:name="Medium Shading 2 Accent 2" w:semiHidden="0" w:uiPriority="64" w:unhideWhenUsed="0"/>
-    <w:lsdException w:name="Medium List 1 Accent 2" w:semiHidden="0" w:uiPriority="65" w:unhideWhenUsed="0"/>
-    <w:lsdException w:name="Medium List 2 Accent 2" w:semiHidden="0" w:uiPriority="66" w:unhideWhenUsed="0"/>
-    <w:lsdException w:name="Medium Grid 1 Accent 2" w:semiHidden="0" w:uiPriority="67" w:unhideWhenUsed="0"/>
-    <w:lsdException w:name="Medium Grid 2 Accent 2" w:semiHidden="0" w:uiPriority="68" w:unhideWhenUsed="0"/>
-    <w:lsdException w:name="Medium Grid 3 Accent 2" w:semiHidden="0" w:uiPriority="69" w:unhideWhenUsed="0"/>
-    <w:lsdException w:name="Dark List Accent 2" w:semiHidden="0" w:uiPriority="70" w:unhideWhenUsed="0"/>
-    <w:lsdException w:name="Colorful Shading Accent 2" w:semiHidden="0" w:uiPriority="71" w:unhideWhenUsed="0"/>
-    <w:lsdException w:name="Colorful List Accent 2" w:semiHidden="0" w:uiPriority="72" w:unhideWhenUsed="0"/>
-    <w:lsdException w:name="Colorful Grid Accent 2" w:semiHidden="0" w:uiPriority="73" w:unhideWhenUsed="0"/>
-    <w:lsdException w:name="Light Shading Accent 3" w:semiHidden="0" w:uiPriority="60" w:unhideWhenUsed="0"/>
-    <w:lsdException w:name="Light List Accent 3" w:semiHidden="0" w:uiPriority="61" w:unhideWhenUsed="0"/>
-    <w:lsdException w:name="Light Grid Accent 3" w:semiHidden="0" w:uiPriority="62" w:unhideWhenUsed="0"/>
-    <w:lsdException w:name="Medium Shading 1 Accent 3" w:semiHidden="0" w:uiPriority="63" w:unhideWhenUsed="0"/>
-    <w:lsdException w:name="Medium Shading 2 Accent 3" w:semiHidden="0" w:uiPriority="64" w:unhideWhenUsed="0"/>
-    <w:lsdException w:name="Medium List 1 Accent 3" w:semiHidden="0" w:uiPriority="65" w:unhideWhenUsed="0"/>
-    <w:lsdException w:name="Medium List 2 Accent 3" w:semiHidden="0" w:uiPriority="66" w:unhideWhenUsed="0"/>
-    <w:lsdException w:name="Medium Grid 1 Accent 3" w:semiHidden="0" w:uiPriority="67" w:unhideWhenUsed="0"/>
-    <w:lsdException w:name="Medium Grid 2 Accent 3" w:semiHidden="0" w:uiPriority="68" w:unhideWhenUsed="0"/>
-    <w:lsdException w:name="Medium Grid 3 Accent 3" w:semiHidden="0" w:uiPriority="69" w:unhideWhenUsed="0"/>
-    <w:lsdException w:name="Dark List Accent 3" w:semiHidden="0" w:uiPriority="70" w:unhideWhenUsed="0"/>
-    <w:lsdException w:name="Colorful Shading Accent 3" w:semiHidden="0" w:uiPriority="71" w:unhideWhenUsed="0"/>
-    <w:lsdException w:name="Colorful List Accent 3" w:semiHidden="0" w:uiPriority="72" w:unhideWhenUsed="0"/>
-    <w:lsdException w:name="Colorful Grid Accent 3" w:semiHidden="0" w:uiPriority="73" w:unhideWhenUsed="0"/>
-    <w:lsdException w:name="Light Shading Accent 4" w:semiHidden="0" w:uiPriority="60" w:unhideWhenUsed="0"/>
-    <w:lsdException w:name="Light List Accent 4" w:semiHidden="0" w:uiPriority="61" w:unhideWhenUsed="0"/>
-    <w:lsdException w:name="Light Grid Accent 4" w:semiHidden="0" w:uiPriority="62" w:unhideWhenUsed="0"/>
-    <w:lsdException w:name="Medium Shading 1 Accent 4" w:semiHidden="0" w:uiPriority="63" w:unhideWhenUsed="0"/>
-    <w:lsdException w:name="Medium Shading 2 Accent 4" w:semiHidden="0" w:uiPriority="64" w:unhideWhenUsed="0"/>
-    <w:lsdException w:name="Medium List 1 Accent 4" w:semiHidden="0" w:uiPriority="65" w:unhideWhenUsed="0"/>
-    <w:lsdException w:name="Medium List 2 Accent 4" w:semiHidden="0" w:uiPriority="66" w:unhideWhenUsed="0"/>
-    <w:lsdException w:name="Medium Grid 1 Accent 4" w:semiHidden="0" w:uiPriority="67" w:unhideWhenUsed="0"/>
-    <w:lsdException w:name="Medium Grid 2 Accent 4" w:semiHidden="0" w:uiPriority="68" w:unhideWhenUsed="0"/>
-    <w:lsdException w:name="Medium Grid 3 Accent 4" w:semiHidden="0" w:uiPriority="69" w:unhideWhenUsed="0"/>
-    <w:lsdException w:name="Dark List Accent 4" w:semiHidden="0" w:uiPriority="70" w:unhideWhenUsed="0"/>
-    <w:lsdException w:name="Colorful Shading Accent 4" w:semiHidden="0" w:uiPriority="71" w:unhideWhenUsed="0"/>
-    <w:lsdException w:name="Colorful List Accent 4" w:semiHidden="0" w:uiPriority="72" w:unhideWhenUsed="0"/>
-    <w:lsdException w:name="Colorful Grid Accent 4" w:semiHidden="0" w:uiPriority="73" w:unhideWhenUsed="0"/>
-    <w:lsdException w:name="Light Shading Accent 5" w:semiHidden="0" w:uiPriority="60" w:unhideWhenUsed="0"/>
-    <w:lsdException w:name="Light List Accent 5" w:semiHidden="0" w:uiPriority="61" w:unhideWhenUsed="0"/>
-    <w:lsdException w:name="Light Grid Accent 5" w:semiHidden="0" w:uiPriority="62" w:unhideWhenUsed="0"/>
-    <w:lsdException w:name="Medium Shading 1 Accent 5" w:semiHidden="0" w:uiPriority="63" w:unhideWhenUsed="0"/>
-    <w:lsdException w:name="Medium Shading 2 Accent 5" w:semiHidden="0" w:uiPriority="64" w:unhideWhenUsed="0"/>
-    <w:lsdException w:name="Medium List 1 Accent 5" w:semiHidden="0" w:uiPriority="65" w:unhideWhenUsed="0"/>
-    <w:lsdException w:name="Medium List 2 Accent 5" w:semiHidden="0" w:uiPriority="66" w:unhideWhenUsed="0"/>
-    <w:lsdException w:name="Medium Grid 1 Accent 5" w:semiHidden="0" w:uiPriority="67" w:unhideWhenUsed="0"/>
-    <w:lsdException w:name="Medium Grid 2 Accent 5" w:semiHidden="0" w:uiPriority="68" w:unhideWhenUsed="0"/>
-    <w:lsdException w:name="Medium Grid 3 Accent 5" w:semiHidden="0" w:uiPriority="69" w:unhideWhenUsed="0"/>
-    <w:lsdException w:name="Dark List Accent 5" w:semiHidden="0" w:uiPriority="70" w:unhideWhenUsed="0"/>
-    <w:lsdException w:name="Colorful Shading Accent 5" w:semiHidden="0" w:uiPriority="71" w:unhideWhenUsed="0"/>
-    <w:lsdException w:name="Colorful List Accent 5" w:semiHidden="0" w:uiPriority="72" w:unhideWhenUsed="0"/>
-    <w:lsdException w:name="Colorful Grid Accent 5" w:semiHidden="0" w:uiPriority="73" w:unhideWhenUsed="0"/>
-    <w:lsdException w:name="Light Shading Accent 6" w:semiHidden="0" w:uiPriority="60" w:unhideWhenUsed="0"/>
-    <w:lsdException w:name="Light List Accent 6" w:semiHidden="0" w:uiPriority="61" w:unhideWhenUsed="0"/>
-    <w:lsdException w:name="Light Grid Accent 6" w:semiHidden="0" w:uiPriority="62" w:unhideWhenUsed="0"/>
-    <w:lsdException w:name="Medium Shading 1 Accent 6" w:semiHidden="0" w:uiPriority="63" w:unhideWhenUsed="0"/>
-    <w:lsdException w:name="Medium Shading 2 Accent 6" w:semiHidden="0" w:uiPriority="64" w:unhideWhenUsed="0"/>
-    <w:lsdException w:name="Medium List 1 Accent 6" w:semiHidden="0" w:uiPriority="65" w:unhideWhenUsed="0"/>
-    <w:lsdException w:name="Medium List 2 Accent 6" w:semiHidden="0" w:uiPriority="66" w:unhideWhenUsed="0"/>
-    <w:lsdException w:name="Medium Grid 1 Accent 6" w:semiHidden="0" w:uiPriority="67" w:unhideWhenUsed="0"/>
-    <w:lsdException w:name="Medium Grid 2 Accent 6" w:semiHidden="0" w:uiPriority="68" w:unhideWhenUsed="0"/>
-    <w:lsdException w:name="Medium Grid 3 Accent 6" w:semiHidden="0" w:uiPriority="69" w:unhideWhenUsed="0"/>
-    <w:lsdException w:name="Dark List Accent 6" w:semiHidden="0" w:uiPriority="70" w:unhideWhenUsed="0"/>
-    <w:lsdException w:name="Colorful Shading Accent 6" w:semiHidden="0" w:uiPriority="71" w:unhideWhenUsed="0"/>
-    <w:lsdException w:name="Colorful List Accent 6" w:semiHidden="0" w:uiPriority="72" w:unhideWhenUsed="0"/>
-    <w:lsdException w:name="Colorful Grid Accent 6" w:semiHidden="0" w:uiPriority="73" w:unhideWhenUsed="0"/>
-    <w:lsdException w:name="Subtle Emphasis" w:semiHidden="0" w:uiPriority="19" w:unhideWhenUsed="0" w:qFormat="1"/>
-    <w:lsdException w:name="Intense Emphasis" w:semiHidden="0" w:uiPriority="21" w:unhideWhenUsed="0" w:qFormat="1"/>
-    <w:lsdException w:name="Subtle Reference" w:semiHidden="0" w:uiPriority="31" w:unhideWhenUsed="0" w:qFormat="1"/>
-    <w:lsdException w:name="Intense Reference" w:semiHidden="0" w:uiPriority="32" w:unhideWhenUsed="0" w:qFormat="1"/>
-    <w:lsdException w:name="Book Title" w:semiHidden="0" w:uiPriority="33" w:unhideWhenUsed="0" w:qFormat="1"/>
-    <w:lsdException w:name="Bibliography" w:uiPriority="37"/>
-    <w:lsdException w:name="TOC Heading" w:uiPriority="39" w:qFormat="1"/>
-  </w:latentStyles>
-  <w:style w:type="paragraph" w:default="1" w:styleId="Normal">
-    <w:name w:val="Normal"/>
-    <w:qFormat/>
-  </w:style>
-  <w:style w:type="character" w:default="1" w:styleId="DefaultParagraphFont">
-    <w:name w:val="Default Paragraph Font"/>
-    <w:uiPriority w:val="1"/>
-    <w:unhideWhenUsed/>
-  </w:style>
-  <w:style w:type="table" w:default="1" w:styleId="TableNormal">
-    <w:name w:val="Normal Table"/>
-    <w:uiPriority w:val="99"/>
-    <w:semiHidden/>
-    <w:unhideWhenUsed/>
-    <w:tblPr>
-      <w:tblInd w:w="0" w:type="dxa"/>
-      <w:tblCellMar>
-        <w:top w:w="0" w:type="dxa"/>
-        <w:left w:w="108" w:type="dxa"/>
-        <w:bottom w:w="0" w:type="dxa"/>
-        <w:right w:w="108" w:type="dxa"/>
-      </w:tblCellMar>
-    </w:tblPr>
-  </w:style>
-  <w:style w:type="numbering" w:default="1" w:styleId="NoList">
-    <w:name w:val="No List"/>
-    <w:uiPriority w:val="99"/>
-    <w:semiHidden/>
-    <w:unhideWhenUsed/>
-  </w:style>
-  <w:style w:type="table" w:styleId="TableGrid">
-    <w:name w:val="Table Grid"/>
-    <w:basedOn w:val="TableNormal"/>
-    <w:uiPriority w:val="59"/>
-    <w:rsid w:val="00522F17"/>
-    <w:tblPr>
-      <w:tblInd w:w="0" w:type="dxa"/>
-      <w:tblBorders>
-        <w:top w:val="single" w:sz="4" w:space="0" w:color="auto"/>
-        <w:left w:val="single" w:sz="4" w:space="0" w:color="auto"/>
-        <w:bottom w:val="single" w:sz="4" w:space="0" w:color="auto"/>
-        <w:right w:val="single" w:sz="4" w:space="0" w:color="auto"/>
-        <w:insideH w:val="single" w:sz="4" w:space="0" w:color="auto"/>
-        <w:insideV w:val="single" w:sz="4" w:space="0" w:color="auto"/>
-      </w:tblBorders>
-      <w:tblCellMar>
-        <w:top w:w="0" w:type="dxa"/>
-        <w:left w:w="108" w:type="dxa"/>
-        <w:bottom w:w="0" w:type="dxa"/>
-        <w:right w:w="108" w:type="dxa"/>
-      </w:tblCellMar>
     </w:tblPr>
   </w:style>
   <w:style w:type="paragraph" w:styleId="ListParagraph">

</xml_diff>

<commit_message>
Presentations for Feb. 24 Meeting
- Updated Project doc
- Added to Bluetooth slide
- Edited and added to “sEMG Signal Analysis” slide
- Added new project schedule
</commit_message>
<xml_diff>
--- a/Capstone/presentations/ShafProjectDocument.docx
+++ b/Capstone/presentations/ShafProjectDocument.docx
@@ -1,6 +1,6 @@
 
 <file path=word/document.xml><?xml version="1.0" encoding="utf-8"?>
-<w:document xmlns:wpc="http://schemas.microsoft.com/office/word/2010/wordprocessingCanvas" xmlns:mc="http://schemas.openxmlformats.org/markup-compatibility/2006" xmlns:o="urn:schemas-microsoft-com:office:office" xmlns:r="http://schemas.openxmlformats.org/officeDocument/2006/relationships" xmlns:m="http://schemas.openxmlformats.org/officeDocument/2006/math" xmlns:v="urn:schemas-microsoft-com:vml" xmlns:wp14="http://schemas.microsoft.com/office/word/2010/wordprocessingDrawing" xmlns:wp="http://schemas.openxmlformats.org/drawingml/2006/wordprocessingDrawing" xmlns:w10="urn:schemas-microsoft-com:office:word" xmlns:w="http://schemas.openxmlformats.org/wordprocessingml/2006/main" xmlns:w14="http://schemas.microsoft.com/office/word/2010/wordml" xmlns:wpg="http://schemas.microsoft.com/office/word/2010/wordprocessingGroup" xmlns:wpi="http://schemas.microsoft.com/office/word/2010/wordprocessingInk" xmlns:wne="http://schemas.microsoft.com/office/word/2006/wordml" xmlns:wps="http://schemas.microsoft.com/office/word/2010/wordprocessingShape" mc:Ignorable="w14 wp14">
+<w:document xmlns:wpc="http://schemas.microsoft.com/office/word/2010/wordprocessingCanvas" xmlns:mo="http://schemas.microsoft.com/office/mac/office/2008/main" xmlns:mc="http://schemas.openxmlformats.org/markup-compatibility/2006" xmlns:mv="urn:schemas-microsoft-com:mac:vml" xmlns:o="urn:schemas-microsoft-com:office:office" xmlns:r="http://schemas.openxmlformats.org/officeDocument/2006/relationships" xmlns:m="http://schemas.openxmlformats.org/officeDocument/2006/math" xmlns:v="urn:schemas-microsoft-com:vml" xmlns:wp14="http://schemas.microsoft.com/office/word/2010/wordprocessingDrawing" xmlns:wp="http://schemas.openxmlformats.org/drawingml/2006/wordprocessingDrawing" xmlns:w10="urn:schemas-microsoft-com:office:word" xmlns:w="http://schemas.openxmlformats.org/wordprocessingml/2006/main" xmlns:w14="http://schemas.microsoft.com/office/word/2010/wordml" xmlns:wpg="http://schemas.microsoft.com/office/word/2010/wordprocessingGroup" xmlns:wpi="http://schemas.microsoft.com/office/word/2010/wordprocessingInk" xmlns:wne="http://schemas.microsoft.com/office/word/2006/wordml" xmlns:wps="http://schemas.microsoft.com/office/word/2010/wordprocessingShape" mc:Ignorable="w14 wp14">
   <w:body>
     <w:p>
       <w:pPr>
@@ -79,8 +79,18 @@
           <w:sz w:val="22"/>
           <w:szCs w:val="22"/>
         </w:rPr>
-        <w:t>Ahmed Abdulkareem</w:t>
-      </w:r>
+        <w:t xml:space="preserve">Ahmed </w:t>
+      </w:r>
+      <w:proofErr w:type="spellStart"/>
+      <w:r>
+        <w:rPr>
+          <w:rFonts w:asciiTheme="majorHAnsi" w:hAnsiTheme="majorHAnsi"/>
+          <w:sz w:val="22"/>
+          <w:szCs w:val="22"/>
+        </w:rPr>
+        <w:t>Abdulkareem</w:t>
+      </w:r>
+      <w:proofErr w:type="spellEnd"/>
     </w:p>
     <w:p>
       <w:pPr>
@@ -107,31 +117,69 @@
           <w:szCs w:val="22"/>
         </w:rPr>
       </w:pPr>
-      <w:r>
-        <w:rPr>
-          <w:rFonts w:asciiTheme="majorHAnsi" w:hAnsiTheme="majorHAnsi"/>
-          <w:sz w:val="22"/>
-          <w:szCs w:val="22"/>
-        </w:rPr>
-        <w:t>Hai Dang Hoang</w:t>
-      </w:r>
-    </w:p>
-    <w:p>
-      <w:pPr>
-        <w:rPr>
-          <w:rFonts w:asciiTheme="majorHAnsi" w:hAnsiTheme="majorHAnsi"/>
-          <w:sz w:val="22"/>
-          <w:szCs w:val="22"/>
-        </w:rPr>
-      </w:pPr>
-      <w:r>
-        <w:rPr>
-          <w:rFonts w:asciiTheme="majorHAnsi" w:hAnsiTheme="majorHAnsi"/>
-          <w:sz w:val="22"/>
-          <w:szCs w:val="22"/>
-        </w:rPr>
-        <w:t>Than Tien Troung</w:t>
-      </w:r>
+      <w:proofErr w:type="spellStart"/>
+      <w:r>
+        <w:rPr>
+          <w:rFonts w:asciiTheme="majorHAnsi" w:hAnsiTheme="majorHAnsi"/>
+          <w:sz w:val="22"/>
+          <w:szCs w:val="22"/>
+        </w:rPr>
+        <w:t>Hai</w:t>
+      </w:r>
+      <w:proofErr w:type="spellEnd"/>
+      <w:r>
+        <w:rPr>
+          <w:rFonts w:asciiTheme="majorHAnsi" w:hAnsiTheme="majorHAnsi"/>
+          <w:sz w:val="22"/>
+          <w:szCs w:val="22"/>
+        </w:rPr>
+        <w:t xml:space="preserve"> Dang Hoang</w:t>
+      </w:r>
+    </w:p>
+    <w:p>
+      <w:pPr>
+        <w:rPr>
+          <w:rFonts w:asciiTheme="majorHAnsi" w:hAnsiTheme="majorHAnsi"/>
+          <w:sz w:val="22"/>
+          <w:szCs w:val="22"/>
+        </w:rPr>
+      </w:pPr>
+      <w:r>
+        <w:rPr>
+          <w:rFonts w:asciiTheme="majorHAnsi" w:hAnsiTheme="majorHAnsi"/>
+          <w:sz w:val="22"/>
+          <w:szCs w:val="22"/>
+        </w:rPr>
+        <w:t xml:space="preserve">Than </w:t>
+      </w:r>
+      <w:proofErr w:type="spellStart"/>
+      <w:r>
+        <w:rPr>
+          <w:rFonts w:asciiTheme="majorHAnsi" w:hAnsiTheme="majorHAnsi"/>
+          <w:sz w:val="22"/>
+          <w:szCs w:val="22"/>
+        </w:rPr>
+        <w:t>Tien</w:t>
+      </w:r>
+      <w:proofErr w:type="spellEnd"/>
+      <w:r>
+        <w:rPr>
+          <w:rFonts w:asciiTheme="majorHAnsi" w:hAnsiTheme="majorHAnsi"/>
+          <w:sz w:val="22"/>
+          <w:szCs w:val="22"/>
+        </w:rPr>
+        <w:t xml:space="preserve"> </w:t>
+      </w:r>
+      <w:proofErr w:type="spellStart"/>
+      <w:r>
+        <w:rPr>
+          <w:rFonts w:asciiTheme="majorHAnsi" w:hAnsiTheme="majorHAnsi"/>
+          <w:sz w:val="22"/>
+          <w:szCs w:val="22"/>
+        </w:rPr>
+        <w:t>Troung</w:t>
+      </w:r>
+      <w:proofErr w:type="spellEnd"/>
     </w:p>
     <w:p>
       <w:pPr>
@@ -871,6 +919,14 @@
         </w:rPr>
         <w:t>To design and prototype a wearable device that can effectively support a user’s workout by allowing them to select their targeted muscle group and a corresponding exercise.  Our device will provide users examples of the chosen exercise, count correct repetitions, and accurately alert them when they should stop the exercise. The device should be safe, easy to use, and portable.</w:t>
       </w:r>
+      <w:r>
+        <w:rPr>
+          <w:rFonts w:asciiTheme="majorHAnsi" w:hAnsiTheme="majorHAnsi"/>
+          <w:sz w:val="22"/>
+          <w:szCs w:val="22"/>
+        </w:rPr>
+        <w:t xml:space="preserve">  Our prototype will be worn on the upper-arm and target the bicep muscle.  </w:t>
+      </w:r>
     </w:p>
     <w:p>
       <w:pPr>
@@ -1077,7 +1133,25 @@
           <w:sz w:val="22"/>
           <w:szCs w:val="22"/>
         </w:rPr>
-        <w:t>“Fitbit Flex”</w:t>
+        <w:t>“</w:t>
+      </w:r>
+      <w:proofErr w:type="spellStart"/>
+      <w:r>
+        <w:rPr>
+          <w:rFonts w:asciiTheme="majorHAnsi" w:hAnsiTheme="majorHAnsi"/>
+          <w:sz w:val="22"/>
+          <w:szCs w:val="22"/>
+        </w:rPr>
+        <w:t>Fitbit</w:t>
+      </w:r>
+      <w:proofErr w:type="spellEnd"/>
+      <w:r>
+        <w:rPr>
+          <w:rFonts w:asciiTheme="majorHAnsi" w:hAnsiTheme="majorHAnsi"/>
+          <w:sz w:val="22"/>
+          <w:szCs w:val="22"/>
+        </w:rPr>
+        <w:t xml:space="preserve"> Flex”</w:t>
       </w:r>
     </w:p>
     <w:p>
@@ -1202,7 +1276,27 @@
           <w:szCs w:val="22"/>
         </w:rPr>
         <w:tab/>
-        <w:t xml:space="preserve">   1 to 5 scale </w:t>
+        <w:t xml:space="preserve">   1 to 5 </w:t>
+      </w:r>
+      <w:proofErr w:type="gramStart"/>
+      <w:r>
+        <w:rPr>
+          <w:rFonts w:asciiTheme="majorHAnsi" w:hAnsiTheme="majorHAnsi"/>
+          <w:i/>
+          <w:sz w:val="22"/>
+          <w:szCs w:val="22"/>
+        </w:rPr>
+        <w:t>scale</w:t>
+      </w:r>
+      <w:proofErr w:type="gramEnd"/>
+      <w:r>
+        <w:rPr>
+          <w:rFonts w:asciiTheme="majorHAnsi" w:hAnsiTheme="majorHAnsi"/>
+          <w:i/>
+          <w:sz w:val="22"/>
+          <w:szCs w:val="22"/>
+        </w:rPr>
+        <w:t xml:space="preserve"> </w:t>
       </w:r>
       <w:r>
         <w:rPr>
@@ -1288,7 +1382,7 @@
                 <w:sz w:val="22"/>
                 <w:szCs w:val="22"/>
               </w:rPr>
-              <w:t>Muscle: bicep    Goal: strength    Exercise:  bicep curl</w:t>
+              <w:t xml:space="preserve">A bicep exercise focusing on a user goal </w:t>
             </w:r>
           </w:p>
         </w:tc>
@@ -1536,7 +1630,15 @@
                 <w:sz w:val="22"/>
                 <w:szCs w:val="22"/>
               </w:rPr>
-              <w:t xml:space="preserve">cts “strength” as desired </w:t>
+              <w:t xml:space="preserve">cts their </w:t>
+            </w:r>
+            <w:r>
+              <w:rPr>
+                <w:rFonts w:asciiTheme="majorHAnsi" w:hAnsiTheme="majorHAnsi"/>
+                <w:sz w:val="22"/>
+                <w:szCs w:val="22"/>
+              </w:rPr>
+              <w:t xml:space="preserve">desired </w:t>
             </w:r>
             <w:r>
               <w:rPr>
@@ -1598,7 +1700,47 @@
                 <w:sz w:val="22"/>
                 <w:szCs w:val="22"/>
               </w:rPr>
-              <w:t xml:space="preserve"> with “bicep curl” as an exercise to achieve selected goal with selected muscle</w:t>
+              <w:t xml:space="preserve"> with </w:t>
+            </w:r>
+            <w:r>
+              <w:rPr>
+                <w:rFonts w:asciiTheme="majorHAnsi" w:hAnsiTheme="majorHAnsi"/>
+                <w:sz w:val="22"/>
+                <w:szCs w:val="22"/>
+              </w:rPr>
+              <w:t xml:space="preserve">a list of </w:t>
+            </w:r>
+            <w:r>
+              <w:rPr>
+                <w:rFonts w:asciiTheme="majorHAnsi" w:hAnsiTheme="majorHAnsi"/>
+                <w:sz w:val="22"/>
+                <w:szCs w:val="22"/>
+              </w:rPr>
+              <w:t>exercise</w:t>
+            </w:r>
+            <w:r>
+              <w:rPr>
+                <w:rFonts w:asciiTheme="majorHAnsi" w:hAnsiTheme="majorHAnsi"/>
+                <w:sz w:val="22"/>
+                <w:szCs w:val="22"/>
+              </w:rPr>
+              <w:t>s</w:t>
+            </w:r>
+            <w:r>
+              <w:rPr>
+                <w:rFonts w:asciiTheme="majorHAnsi" w:hAnsiTheme="majorHAnsi"/>
+                <w:sz w:val="22"/>
+                <w:szCs w:val="22"/>
+              </w:rPr>
+              <w:t xml:space="preserve"> to achieve selected goal </w:t>
+            </w:r>
+            <w:r>
+              <w:rPr>
+                <w:rFonts w:asciiTheme="majorHAnsi" w:hAnsiTheme="majorHAnsi"/>
+                <w:sz w:val="22"/>
+                <w:szCs w:val="22"/>
+              </w:rPr>
+              <w:t>for the bicep muscle</w:t>
             </w:r>
           </w:p>
           <w:p>
@@ -1620,7 +1762,15 @@
                 <w:sz w:val="22"/>
                 <w:szCs w:val="22"/>
               </w:rPr>
-              <w:t xml:space="preserve">User has the option to watch a short animation/video demonstrating a </w:t>
+              <w:t xml:space="preserve">User has the option to watch a short </w:t>
+            </w:r>
+            <w:r>
+              <w:rPr>
+                <w:rFonts w:asciiTheme="majorHAnsi" w:hAnsiTheme="majorHAnsi"/>
+                <w:sz w:val="22"/>
+                <w:szCs w:val="22"/>
+              </w:rPr>
+              <w:t xml:space="preserve">animation/video demonstrating the </w:t>
             </w:r>
             <w:r>
               <w:rPr>
@@ -1636,7 +1786,7 @@
                 <w:sz w:val="22"/>
                 <w:szCs w:val="22"/>
               </w:rPr>
-              <w:t>bicep curl</w:t>
+              <w:t>way to perform the selected exercise</w:t>
             </w:r>
           </w:p>
           <w:p>
@@ -1786,18 +1936,8 @@
                 <w:sz w:val="22"/>
                 <w:szCs w:val="22"/>
               </w:rPr>
-              <w:t xml:space="preserve">Smart device alerts user when </w:t>
-            </w:r>
-            <w:r>
-              <w:rPr>
-                <w:rFonts w:asciiTheme="majorHAnsi" w:hAnsiTheme="majorHAnsi"/>
-                <w:sz w:val="22"/>
-                <w:szCs w:val="22"/>
-              </w:rPr>
-              <w:t>their targeted muscle is beginning to fatigue</w:t>
-            </w:r>
-            <w:bookmarkStart w:id="0" w:name="_GoBack"/>
-            <w:bookmarkEnd w:id="0"/>
+              <w:t>Smart device counts correct exercise reps and provides feedback to the user while doing so</w:t>
+            </w:r>
           </w:p>
           <w:p>
             <w:pPr>
@@ -1818,7 +1958,15 @@
                 <w:sz w:val="22"/>
                 <w:szCs w:val="22"/>
               </w:rPr>
-              <w:t>Smart device informs user when they are finished with the set</w:t>
+              <w:t xml:space="preserve">Smart device alerts user when </w:t>
+            </w:r>
+            <w:r>
+              <w:rPr>
+                <w:rFonts w:asciiTheme="majorHAnsi" w:hAnsiTheme="majorHAnsi"/>
+                <w:sz w:val="22"/>
+                <w:szCs w:val="22"/>
+              </w:rPr>
+              <w:t>their targeted muscle is beginning to fatigue</w:t>
             </w:r>
           </w:p>
           <w:p>
@@ -1840,7 +1988,7 @@
                 <w:sz w:val="22"/>
                 <w:szCs w:val="22"/>
               </w:rPr>
-              <w:t>User stops performing exercise reps</w:t>
+              <w:t>Smart device informs user when they are finished with the set</w:t>
             </w:r>
           </w:p>
           <w:p>
@@ -1862,7 +2010,7 @@
                 <w:sz w:val="22"/>
                 <w:szCs w:val="22"/>
               </w:rPr>
-              <w:t>Smart device provides a countdown for user to rest</w:t>
+              <w:t>User stops performing exercise reps</w:t>
             </w:r>
           </w:p>
           <w:p>
@@ -1884,15 +2032,7 @@
                 <w:sz w:val="22"/>
                 <w:szCs w:val="22"/>
               </w:rPr>
-              <w:t xml:space="preserve">Repeat steps </w:t>
-            </w:r>
-            <w:r>
-              <w:rPr>
-                <w:rFonts w:asciiTheme="majorHAnsi" w:hAnsiTheme="majorHAnsi"/>
-                <w:sz w:val="22"/>
-                <w:szCs w:val="22"/>
-              </w:rPr>
-              <w:t>9 through 14 until total number of sets is complete</w:t>
+              <w:t>Smart device provides a countdown for user to rest</w:t>
             </w:r>
           </w:p>
           <w:p>
@@ -1914,7 +2054,15 @@
                 <w:sz w:val="22"/>
                 <w:szCs w:val="22"/>
               </w:rPr>
-              <w:t>Smart device locally stores data from exercise</w:t>
+              <w:t xml:space="preserve">Repeat steps </w:t>
+            </w:r>
+            <w:r>
+              <w:rPr>
+                <w:rFonts w:asciiTheme="majorHAnsi" w:hAnsiTheme="majorHAnsi"/>
+                <w:sz w:val="22"/>
+                <w:szCs w:val="22"/>
+              </w:rPr>
+              <w:t>9 through 14 until total number of sets is complete</w:t>
             </w:r>
           </w:p>
           <w:p>
@@ -1936,6 +2084,28 @@
                 <w:sz w:val="22"/>
                 <w:szCs w:val="22"/>
               </w:rPr>
+              <w:t>Smart device locally stores data from exercise</w:t>
+            </w:r>
+          </w:p>
+          <w:p>
+            <w:pPr>
+              <w:pStyle w:val="ListParagraph"/>
+              <w:numPr>
+                <w:ilvl w:val="0"/>
+                <w:numId w:val="1"/>
+              </w:numPr>
+              <w:rPr>
+                <w:rFonts w:asciiTheme="majorHAnsi" w:hAnsiTheme="majorHAnsi"/>
+                <w:sz w:val="22"/>
+                <w:szCs w:val="22"/>
+              </w:rPr>
+            </w:pPr>
+            <w:r>
+              <w:rPr>
+                <w:rFonts w:asciiTheme="majorHAnsi" w:hAnsiTheme="majorHAnsi"/>
+                <w:sz w:val="22"/>
+                <w:szCs w:val="22"/>
+              </w:rPr>
               <w:t xml:space="preserve">Smart device prompts </w:t>
             </w:r>
             <w:r>
@@ -2197,16 +2367,8 @@
         <w:lastRenderedPageBreak/>
         <w:t>Requirements</w:t>
       </w:r>
-    </w:p>
-    <w:p/>
-    <w:p>
-      <w:pPr>
-        <w:rPr>
-          <w:rFonts w:asciiTheme="majorHAnsi" w:hAnsiTheme="majorHAnsi"/>
-          <w:sz w:val="32"/>
-          <w:szCs w:val="32"/>
-        </w:rPr>
-      </w:pPr>
+      <w:bookmarkStart w:id="0" w:name="_GoBack"/>
+      <w:bookmarkEnd w:id="0"/>
     </w:p>
     <w:tbl>
       <w:tblPr>
@@ -2222,7 +2384,7 @@
       <w:tr>
         <w:tc>
           <w:tcPr>
-            <w:tcW w:w="1548" w:type="dxa"/>
+            <w:tcW w:w="1541" w:type="dxa"/>
             <w:shd w:val="clear" w:color="auto" w:fill="F2F2F2" w:themeFill="background1" w:themeFillShade="F2"/>
           </w:tcPr>
           <w:p>
@@ -2248,7 +2410,7 @@
         </w:tc>
         <w:tc>
           <w:tcPr>
-            <w:tcW w:w="4320" w:type="dxa"/>
+            <w:tcW w:w="3892" w:type="dxa"/>
             <w:shd w:val="clear" w:color="auto" w:fill="F2F2F2" w:themeFill="background1" w:themeFillShade="F2"/>
             <w:vAlign w:val="center"/>
           </w:tcPr>
@@ -2275,7 +2437,7 @@
         </w:tc>
         <w:tc>
           <w:tcPr>
-            <w:tcW w:w="3708" w:type="dxa"/>
+            <w:tcW w:w="3423" w:type="dxa"/>
             <w:shd w:val="clear" w:color="auto" w:fill="F2F2F2" w:themeFill="background1" w:themeFillShade="F2"/>
             <w:vAlign w:val="center"/>
           </w:tcPr>
@@ -2304,7 +2466,7 @@
       <w:tr>
         <w:tc>
           <w:tcPr>
-            <w:tcW w:w="1548" w:type="dxa"/>
+            <w:tcW w:w="1541" w:type="dxa"/>
             <w:vAlign w:val="center"/>
           </w:tcPr>
           <w:p>
@@ -2328,7 +2490,7 @@
         </w:tc>
         <w:tc>
           <w:tcPr>
-            <w:tcW w:w="4320" w:type="dxa"/>
+            <w:tcW w:w="3892" w:type="dxa"/>
             <w:vAlign w:val="center"/>
           </w:tcPr>
           <w:p>
@@ -2352,7 +2514,7 @@
         </w:tc>
         <w:tc>
           <w:tcPr>
-            <w:tcW w:w="3708" w:type="dxa"/>
+            <w:tcW w:w="3423" w:type="dxa"/>
             <w:vAlign w:val="center"/>
           </w:tcPr>
           <w:p>
@@ -2378,7 +2540,7 @@
       <w:tr>
         <w:tc>
           <w:tcPr>
-            <w:tcW w:w="1548" w:type="dxa"/>
+            <w:tcW w:w="1541" w:type="dxa"/>
             <w:vAlign w:val="center"/>
           </w:tcPr>
           <w:p>
@@ -2402,7 +2564,7 @@
         </w:tc>
         <w:tc>
           <w:tcPr>
-            <w:tcW w:w="4320" w:type="dxa"/>
+            <w:tcW w:w="3892" w:type="dxa"/>
             <w:vAlign w:val="center"/>
           </w:tcPr>
           <w:p>
@@ -2426,7 +2588,7 @@
         </w:tc>
         <w:tc>
           <w:tcPr>
-            <w:tcW w:w="3708" w:type="dxa"/>
+            <w:tcW w:w="3423" w:type="dxa"/>
             <w:vAlign w:val="center"/>
           </w:tcPr>
           <w:p>
@@ -2452,7 +2614,7 @@
       <w:tr>
         <w:tc>
           <w:tcPr>
-            <w:tcW w:w="1548" w:type="dxa"/>
+            <w:tcW w:w="1541" w:type="dxa"/>
             <w:vAlign w:val="center"/>
           </w:tcPr>
           <w:p>
@@ -2476,7 +2638,7 @@
         </w:tc>
         <w:tc>
           <w:tcPr>
-            <w:tcW w:w="4320" w:type="dxa"/>
+            <w:tcW w:w="3892" w:type="dxa"/>
             <w:vAlign w:val="center"/>
           </w:tcPr>
           <w:p>
@@ -2500,7 +2662,7 @@
         </w:tc>
         <w:tc>
           <w:tcPr>
-            <w:tcW w:w="3708" w:type="dxa"/>
+            <w:tcW w:w="3423" w:type="dxa"/>
             <w:vAlign w:val="center"/>
           </w:tcPr>
           <w:p>
@@ -2542,7 +2704,7 @@
       <w:tr>
         <w:tc>
           <w:tcPr>
-            <w:tcW w:w="1548" w:type="dxa"/>
+            <w:tcW w:w="1541" w:type="dxa"/>
             <w:vAlign w:val="center"/>
           </w:tcPr>
           <w:p>
@@ -2566,7 +2728,7 @@
         </w:tc>
         <w:tc>
           <w:tcPr>
-            <w:tcW w:w="4320" w:type="dxa"/>
+            <w:tcW w:w="3892" w:type="dxa"/>
             <w:vAlign w:val="center"/>
           </w:tcPr>
           <w:p>
@@ -2590,7 +2752,7 @@
         </w:tc>
         <w:tc>
           <w:tcPr>
-            <w:tcW w:w="3708" w:type="dxa"/>
+            <w:tcW w:w="3423" w:type="dxa"/>
             <w:vAlign w:val="center"/>
           </w:tcPr>
           <w:p>
@@ -2616,7 +2778,7 @@
       <w:tr>
         <w:tc>
           <w:tcPr>
-            <w:tcW w:w="1548" w:type="dxa"/>
+            <w:tcW w:w="1541" w:type="dxa"/>
             <w:vAlign w:val="center"/>
           </w:tcPr>
           <w:p>
@@ -2640,7 +2802,7 @@
         </w:tc>
         <w:tc>
           <w:tcPr>
-            <w:tcW w:w="4320" w:type="dxa"/>
+            <w:tcW w:w="3892" w:type="dxa"/>
             <w:vAlign w:val="center"/>
           </w:tcPr>
           <w:p>
@@ -2664,7 +2826,7 @@
         </w:tc>
         <w:tc>
           <w:tcPr>
-            <w:tcW w:w="3708" w:type="dxa"/>
+            <w:tcW w:w="3423" w:type="dxa"/>
             <w:vAlign w:val="center"/>
           </w:tcPr>
           <w:p>
@@ -2690,7 +2852,7 @@
       <w:tr>
         <w:tc>
           <w:tcPr>
-            <w:tcW w:w="1548" w:type="dxa"/>
+            <w:tcW w:w="1541" w:type="dxa"/>
             <w:vAlign w:val="center"/>
           </w:tcPr>
           <w:p>
@@ -2714,7 +2876,7 @@
         </w:tc>
         <w:tc>
           <w:tcPr>
-            <w:tcW w:w="4320" w:type="dxa"/>
+            <w:tcW w:w="3892" w:type="dxa"/>
             <w:vAlign w:val="center"/>
           </w:tcPr>
           <w:p>
@@ -2738,7 +2900,7 @@
         </w:tc>
         <w:tc>
           <w:tcPr>
-            <w:tcW w:w="3708" w:type="dxa"/>
+            <w:tcW w:w="3423" w:type="dxa"/>
             <w:vAlign w:val="center"/>
           </w:tcPr>
           <w:p>
@@ -2764,7 +2926,7 @@
       <w:tr>
         <w:tc>
           <w:tcPr>
-            <w:tcW w:w="1548" w:type="dxa"/>
+            <w:tcW w:w="1541" w:type="dxa"/>
             <w:vAlign w:val="center"/>
           </w:tcPr>
           <w:p>
@@ -2788,7 +2950,7 @@
         </w:tc>
         <w:tc>
           <w:tcPr>
-            <w:tcW w:w="4320" w:type="dxa"/>
+            <w:tcW w:w="3892" w:type="dxa"/>
             <w:vAlign w:val="center"/>
           </w:tcPr>
           <w:p>
@@ -2812,7 +2974,7 @@
         </w:tc>
         <w:tc>
           <w:tcPr>
-            <w:tcW w:w="3708" w:type="dxa"/>
+            <w:tcW w:w="3423" w:type="dxa"/>
             <w:vAlign w:val="center"/>
           </w:tcPr>
           <w:p>
@@ -2838,7 +3000,7 @@
       <w:tr>
         <w:tc>
           <w:tcPr>
-            <w:tcW w:w="1548" w:type="dxa"/>
+            <w:tcW w:w="1541" w:type="dxa"/>
             <w:vAlign w:val="center"/>
           </w:tcPr>
           <w:p>
@@ -2862,7 +3024,7 @@
         </w:tc>
         <w:tc>
           <w:tcPr>
-            <w:tcW w:w="4320" w:type="dxa"/>
+            <w:tcW w:w="3892" w:type="dxa"/>
             <w:vAlign w:val="center"/>
           </w:tcPr>
           <w:p>
@@ -2886,7 +3048,7 @@
         </w:tc>
         <w:tc>
           <w:tcPr>
-            <w:tcW w:w="3708" w:type="dxa"/>
+            <w:tcW w:w="3423" w:type="dxa"/>
             <w:vAlign w:val="center"/>
           </w:tcPr>
           <w:p>
@@ -2912,7 +3074,7 @@
       <w:tr>
         <w:tc>
           <w:tcPr>
-            <w:tcW w:w="1548" w:type="dxa"/>
+            <w:tcW w:w="1541" w:type="dxa"/>
             <w:vAlign w:val="center"/>
           </w:tcPr>
           <w:p>
@@ -2936,7 +3098,7 @@
         </w:tc>
         <w:tc>
           <w:tcPr>
-            <w:tcW w:w="4320" w:type="dxa"/>
+            <w:tcW w:w="3892" w:type="dxa"/>
             <w:vAlign w:val="center"/>
           </w:tcPr>
           <w:p>
@@ -2960,7 +3122,7 @@
         </w:tc>
         <w:tc>
           <w:tcPr>
-            <w:tcW w:w="3708" w:type="dxa"/>
+            <w:tcW w:w="3423" w:type="dxa"/>
             <w:vAlign w:val="center"/>
           </w:tcPr>
           <w:p>
@@ -2986,7 +3148,7 @@
       <w:tr>
         <w:tc>
           <w:tcPr>
-            <w:tcW w:w="1548" w:type="dxa"/>
+            <w:tcW w:w="1541" w:type="dxa"/>
             <w:vAlign w:val="center"/>
           </w:tcPr>
           <w:p>
@@ -3004,13 +3166,13 @@
                 <w:sz w:val="22"/>
                 <w:szCs w:val="22"/>
               </w:rPr>
-              <w:t>7</w:t>
-            </w:r>
-          </w:p>
-        </w:tc>
-        <w:tc>
-          <w:tcPr>
-            <w:tcW w:w="4320" w:type="dxa"/>
+              <w:t>6</w:t>
+            </w:r>
+          </w:p>
+        </w:tc>
+        <w:tc>
+          <w:tcPr>
+            <w:tcW w:w="3892" w:type="dxa"/>
             <w:vAlign w:val="center"/>
           </w:tcPr>
           <w:p>
@@ -3028,13 +3190,13 @@
                 <w:sz w:val="22"/>
                 <w:szCs w:val="22"/>
               </w:rPr>
-              <w:t>The device should be able to sync with an Intel Atom powered smart device for user interfacing.</w:t>
-            </w:r>
-          </w:p>
-        </w:tc>
-        <w:tc>
-          <w:tcPr>
-            <w:tcW w:w="3708" w:type="dxa"/>
+              <w:t>The device battery should last for at least 2 hours</w:t>
+            </w:r>
+          </w:p>
+        </w:tc>
+        <w:tc>
+          <w:tcPr>
+            <w:tcW w:w="3423" w:type="dxa"/>
             <w:vAlign w:val="center"/>
           </w:tcPr>
           <w:p>
@@ -3052,7 +3214,7 @@
                 <w:sz w:val="22"/>
                 <w:szCs w:val="22"/>
               </w:rPr>
-              <w:t>The Intel Atom powers the next generation of user devices and provides the utmost in power and flexibility.</w:t>
+              <w:t>User should be able to perform a long workout without charging.</w:t>
             </w:r>
           </w:p>
         </w:tc>
@@ -3060,7 +3222,7 @@
       <w:tr>
         <w:tc>
           <w:tcPr>
-            <w:tcW w:w="1548" w:type="dxa"/>
+            <w:tcW w:w="1541" w:type="dxa"/>
             <w:vAlign w:val="center"/>
           </w:tcPr>
           <w:p>
@@ -3078,13 +3240,13 @@
                 <w:sz w:val="22"/>
                 <w:szCs w:val="22"/>
               </w:rPr>
-              <w:t>8</w:t>
-            </w:r>
-          </w:p>
-        </w:tc>
-        <w:tc>
-          <w:tcPr>
-            <w:tcW w:w="4320" w:type="dxa"/>
+              <w:t>7</w:t>
+            </w:r>
+          </w:p>
+        </w:tc>
+        <w:tc>
+          <w:tcPr>
+            <w:tcW w:w="3892" w:type="dxa"/>
             <w:vAlign w:val="center"/>
           </w:tcPr>
           <w:p>
@@ -3102,13 +3264,13 @@
                 <w:sz w:val="22"/>
                 <w:szCs w:val="22"/>
               </w:rPr>
-              <w:t>The device should never tell a user to perform additional reps when a certified trainer would not.</w:t>
-            </w:r>
-          </w:p>
-        </w:tc>
-        <w:tc>
-          <w:tcPr>
-            <w:tcW w:w="3708" w:type="dxa"/>
+              <w:t>The device should be able to sync with an Intel Atom powered smart device for user interfacing.</w:t>
+            </w:r>
+          </w:p>
+        </w:tc>
+        <w:tc>
+          <w:tcPr>
+            <w:tcW w:w="3423" w:type="dxa"/>
             <w:vAlign w:val="center"/>
           </w:tcPr>
           <w:p>
@@ -3126,7 +3288,7 @@
                 <w:sz w:val="22"/>
                 <w:szCs w:val="22"/>
               </w:rPr>
-              <w:t>It would be counterproductive to have a personal training device that injures a user.</w:t>
+              <w:t>The Intel Atom powers the next generation of user devices and provides the utmost in power and flexibility.</w:t>
             </w:r>
           </w:p>
         </w:tc>
@@ -3134,7 +3296,7 @@
       <w:tr>
         <w:tc>
           <w:tcPr>
-            <w:tcW w:w="1548" w:type="dxa"/>
+            <w:tcW w:w="1541" w:type="dxa"/>
             <w:vAlign w:val="center"/>
           </w:tcPr>
           <w:p>
@@ -3158,7 +3320,7 @@
         </w:tc>
         <w:tc>
           <w:tcPr>
-            <w:tcW w:w="4320" w:type="dxa"/>
+            <w:tcW w:w="3892" w:type="dxa"/>
             <w:vAlign w:val="center"/>
           </w:tcPr>
           <w:p>
@@ -3176,13 +3338,13 @@
                 <w:sz w:val="22"/>
                 <w:szCs w:val="22"/>
               </w:rPr>
-              <w:t>The device should unambiguously alert the user when any muscle group being sensed is completely fatigued.</w:t>
-            </w:r>
-          </w:p>
-        </w:tc>
-        <w:tc>
-          <w:tcPr>
-            <w:tcW w:w="3708" w:type="dxa"/>
+              <w:t>The device should never tell a user to perform additional reps when a certified trainer would not.</w:t>
+            </w:r>
+          </w:p>
+        </w:tc>
+        <w:tc>
+          <w:tcPr>
+            <w:tcW w:w="3423" w:type="dxa"/>
             <w:vAlign w:val="center"/>
           </w:tcPr>
           <w:p>
@@ -3200,7 +3362,7 @@
                 <w:sz w:val="22"/>
                 <w:szCs w:val="22"/>
               </w:rPr>
-              <w:t>Same as above</w:t>
+              <w:t>It would be counterproductive to have a personal training device that injures a user.</w:t>
             </w:r>
           </w:p>
         </w:tc>
@@ -3208,7 +3370,81 @@
       <w:tr>
         <w:tc>
           <w:tcPr>
-            <w:tcW w:w="9576" w:type="dxa"/>
+            <w:tcW w:w="1541" w:type="dxa"/>
+            <w:vAlign w:val="center"/>
+          </w:tcPr>
+          <w:p>
+            <w:pPr>
+              <w:jc w:val="center"/>
+              <w:rPr>
+                <w:rFonts w:asciiTheme="majorHAnsi" w:hAnsiTheme="majorHAnsi"/>
+                <w:sz w:val="22"/>
+                <w:szCs w:val="22"/>
+              </w:rPr>
+            </w:pPr>
+            <w:r>
+              <w:rPr>
+                <w:rFonts w:asciiTheme="majorHAnsi" w:hAnsiTheme="majorHAnsi"/>
+                <w:sz w:val="22"/>
+                <w:szCs w:val="22"/>
+              </w:rPr>
+              <w:t>8</w:t>
+            </w:r>
+          </w:p>
+        </w:tc>
+        <w:tc>
+          <w:tcPr>
+            <w:tcW w:w="3892" w:type="dxa"/>
+            <w:vAlign w:val="center"/>
+          </w:tcPr>
+          <w:p>
+            <w:pPr>
+              <w:jc w:val="center"/>
+              <w:rPr>
+                <w:rFonts w:asciiTheme="majorHAnsi" w:hAnsiTheme="majorHAnsi"/>
+                <w:sz w:val="22"/>
+                <w:szCs w:val="22"/>
+              </w:rPr>
+            </w:pPr>
+            <w:r>
+              <w:rPr>
+                <w:rFonts w:asciiTheme="majorHAnsi" w:hAnsiTheme="majorHAnsi"/>
+                <w:sz w:val="22"/>
+                <w:szCs w:val="22"/>
+              </w:rPr>
+              <w:t>The device should unambiguously alert the user when any muscle group being sensed is completely fatigued.</w:t>
+            </w:r>
+          </w:p>
+        </w:tc>
+        <w:tc>
+          <w:tcPr>
+            <w:tcW w:w="3423" w:type="dxa"/>
+            <w:vAlign w:val="center"/>
+          </w:tcPr>
+          <w:p>
+            <w:pPr>
+              <w:jc w:val="center"/>
+              <w:rPr>
+                <w:rFonts w:asciiTheme="majorHAnsi" w:hAnsiTheme="majorHAnsi"/>
+                <w:sz w:val="22"/>
+                <w:szCs w:val="22"/>
+              </w:rPr>
+            </w:pPr>
+            <w:r>
+              <w:rPr>
+                <w:rFonts w:asciiTheme="majorHAnsi" w:hAnsiTheme="majorHAnsi"/>
+                <w:sz w:val="22"/>
+                <w:szCs w:val="22"/>
+              </w:rPr>
+              <w:t>Same as above</w:t>
+            </w:r>
+          </w:p>
+        </w:tc>
+      </w:tr>
+      <w:tr>
+        <w:tc>
+          <w:tcPr>
+            <w:tcW w:w="8856" w:type="dxa"/>
             <w:gridSpan w:val="3"/>
             <w:shd w:val="clear" w:color="auto" w:fill="F2F2F2" w:themeFill="background1" w:themeFillShade="F2"/>
           </w:tcPr>
@@ -3216,6 +3452,25 @@
             <w:pPr>
               <w:rPr>
                 <w:rFonts w:asciiTheme="majorHAnsi" w:hAnsiTheme="majorHAnsi"/>
+                <w:b/>
+                <w:sz w:val="22"/>
+                <w:szCs w:val="22"/>
+              </w:rPr>
+            </w:pPr>
+          </w:p>
+        </w:tc>
+      </w:tr>
+      <w:tr>
+        <w:tc>
+          <w:tcPr>
+            <w:tcW w:w="8856" w:type="dxa"/>
+            <w:gridSpan w:val="3"/>
+            <w:shd w:val="clear" w:color="auto" w:fill="F2F2F2" w:themeFill="background1" w:themeFillShade="F2"/>
+          </w:tcPr>
+          <w:p>
+            <w:pPr>
+              <w:rPr>
+                <w:rFonts w:asciiTheme="majorHAnsi" w:hAnsiTheme="majorHAnsi"/>
                 <w:sz w:val="22"/>
                 <w:szCs w:val="22"/>
               </w:rPr>
@@ -3429,7 +3684,15 @@
           <w:sz w:val="32"/>
           <w:szCs w:val="32"/>
         </w:rPr>
-        <w:t>Physical Design Flow</w:t>
+        <w:t xml:space="preserve">Physical </w:t>
+      </w:r>
+      <w:r>
+        <w:rPr>
+          <w:rFonts w:asciiTheme="majorHAnsi" w:hAnsiTheme="majorHAnsi"/>
+          <w:sz w:val="32"/>
+          <w:szCs w:val="32"/>
+        </w:rPr>
+        <w:t>View</w:t>
       </w:r>
     </w:p>
     <w:p>
@@ -3524,7 +3787,7 @@
 </file>
 
 <file path=word/numbering.xml><?xml version="1.0" encoding="utf-8"?>
-<w:numbering xmlns:wpc="http://schemas.microsoft.com/office/word/2010/wordprocessingCanvas" xmlns:mc="http://schemas.openxmlformats.org/markup-compatibility/2006" xmlns:o="urn:schemas-microsoft-com:office:office" xmlns:r="http://schemas.openxmlformats.org/officeDocument/2006/relationships" xmlns:m="http://schemas.openxmlformats.org/officeDocument/2006/math" xmlns:v="urn:schemas-microsoft-com:vml" xmlns:wp14="http://schemas.microsoft.com/office/word/2010/wordprocessingDrawing" xmlns:wp="http://schemas.openxmlformats.org/drawingml/2006/wordprocessingDrawing" xmlns:w10="urn:schemas-microsoft-com:office:word" xmlns:w="http://schemas.openxmlformats.org/wordprocessingml/2006/main" xmlns:w14="http://schemas.microsoft.com/office/word/2010/wordml" xmlns:wpg="http://schemas.microsoft.com/office/word/2010/wordprocessingGroup" xmlns:wpi="http://schemas.microsoft.com/office/word/2010/wordprocessingInk" xmlns:wne="http://schemas.microsoft.com/office/word/2006/wordml" xmlns:wps="http://schemas.microsoft.com/office/word/2010/wordprocessingShape" mc:Ignorable="w14 wp14">
+<w:numbering xmlns:wpc="http://schemas.microsoft.com/office/word/2010/wordprocessingCanvas" xmlns:mo="http://schemas.microsoft.com/office/mac/office/2008/main" xmlns:mc="http://schemas.openxmlformats.org/markup-compatibility/2006" xmlns:mv="urn:schemas-microsoft-com:mac:vml" xmlns:o="urn:schemas-microsoft-com:office:office" xmlns:r="http://schemas.openxmlformats.org/officeDocument/2006/relationships" xmlns:m="http://schemas.openxmlformats.org/officeDocument/2006/math" xmlns:v="urn:schemas-microsoft-com:vml" xmlns:wp14="http://schemas.microsoft.com/office/word/2010/wordprocessingDrawing" xmlns:wp="http://schemas.openxmlformats.org/drawingml/2006/wordprocessingDrawing" xmlns:w10="urn:schemas-microsoft-com:office:word" xmlns:w="http://schemas.openxmlformats.org/wordprocessingml/2006/main" xmlns:w14="http://schemas.microsoft.com/office/word/2010/wordml" xmlns:wpg="http://schemas.microsoft.com/office/word/2010/wordprocessingGroup" xmlns:wpi="http://schemas.microsoft.com/office/word/2010/wordprocessingInk" xmlns:wne="http://schemas.microsoft.com/office/word/2006/wordml" xmlns:wps="http://schemas.microsoft.com/office/word/2010/wordprocessingShape" mc:Ignorable="w14 wp14">
   <w:abstractNum w:abstractNumId="0">
     <w:nsid w:val="166D7D42"/>
     <w:multiLevelType w:val="hybridMultilevel"/>
@@ -4281,7 +4544,7 @@
     </w:rPrDefault>
     <w:pPrDefault/>
   </w:docDefaults>
-  <w:latentStyles w:defLockedState="0" w:defUIPriority="99" w:defSemiHidden="1" w:defUnhideWhenUsed="1" w:defQFormat="0" w:count="267">
+  <w:latentStyles w:defLockedState="0" w:defUIPriority="99" w:defSemiHidden="1" w:defUnhideWhenUsed="1" w:defQFormat="0" w:count="276">
     <w:lsdException w:name="Normal" w:semiHidden="0" w:uiPriority="0" w:unhideWhenUsed="0" w:qFormat="1"/>
     <w:lsdException w:name="heading 1" w:semiHidden="0" w:uiPriority="9" w:unhideWhenUsed="0" w:qFormat="1"/>
     <w:lsdException w:name="heading 2" w:uiPriority="9" w:qFormat="1"/>
@@ -4457,6 +4720,7 @@
     <w:uiPriority w:val="59"/>
     <w:rsid w:val="00522F17"/>
     <w:tblPr>
+      <w:tblInd w:w="0" w:type="dxa"/>
       <w:tblBorders>
         <w:top w:val="single" w:sz="4" w:space="0" w:color="auto"/>
         <w:left w:val="single" w:sz="4" w:space="0" w:color="auto"/>
@@ -4465,6 +4729,12 @@
         <w:insideH w:val="single" w:sz="4" w:space="0" w:color="auto"/>
         <w:insideV w:val="single" w:sz="4" w:space="0" w:color="auto"/>
       </w:tblBorders>
+      <w:tblCellMar>
+        <w:top w:w="0" w:type="dxa"/>
+        <w:left w:w="108" w:type="dxa"/>
+        <w:bottom w:w="0" w:type="dxa"/>
+        <w:right w:w="108" w:type="dxa"/>
+      </w:tblCellMar>
     </w:tblPr>
   </w:style>
   <w:style w:type="paragraph" w:styleId="ListParagraph">
@@ -4509,7 +4779,7 @@
 </file>
 
 <file path=word/stylesWithEffects.xml><?xml version="1.0" encoding="utf-8"?>
-<w:styles xmlns:wpc="http://schemas.microsoft.com/office/word/2010/wordprocessingCanvas" xmlns:mc="http://schemas.openxmlformats.org/markup-compatibility/2006" xmlns:o="urn:schemas-microsoft-com:office:office" xmlns:r="http://schemas.openxmlformats.org/officeDocument/2006/relationships" xmlns:m="http://schemas.openxmlformats.org/officeDocument/2006/math" xmlns:v="urn:schemas-microsoft-com:vml" xmlns:wp14="http://schemas.microsoft.com/office/word/2010/wordprocessingDrawing" xmlns:wp="http://schemas.openxmlformats.org/drawingml/2006/wordprocessingDrawing" xmlns:w10="urn:schemas-microsoft-com:office:word" xmlns:w="http://schemas.openxmlformats.org/wordprocessingml/2006/main" xmlns:w14="http://schemas.microsoft.com/office/word/2010/wordml" xmlns:wpg="http://schemas.microsoft.com/office/word/2010/wordprocessingGroup" xmlns:wpi="http://schemas.microsoft.com/office/word/2010/wordprocessingInk" xmlns:wne="http://schemas.microsoft.com/office/word/2006/wordml" xmlns:wps="http://schemas.microsoft.com/office/word/2010/wordprocessingShape" mc:Ignorable="w14 wp14">
+<w:styles xmlns:wpc="http://schemas.microsoft.com/office/word/2010/wordprocessingCanvas" xmlns:mo="http://schemas.microsoft.com/office/mac/office/2008/main" xmlns:mc="http://schemas.openxmlformats.org/markup-compatibility/2006" xmlns:mv="urn:schemas-microsoft-com:mac:vml" xmlns:o="urn:schemas-microsoft-com:office:office" xmlns:r="http://schemas.openxmlformats.org/officeDocument/2006/relationships" xmlns:m="http://schemas.openxmlformats.org/officeDocument/2006/math" xmlns:v="urn:schemas-microsoft-com:vml" xmlns:wp14="http://schemas.microsoft.com/office/word/2010/wordprocessingDrawing" xmlns:wp="http://schemas.openxmlformats.org/drawingml/2006/wordprocessingDrawing" xmlns:w10="urn:schemas-microsoft-com:office:word" xmlns:w="http://schemas.openxmlformats.org/wordprocessingml/2006/main" xmlns:w14="http://schemas.microsoft.com/office/word/2010/wordml" xmlns:wpg="http://schemas.microsoft.com/office/word/2010/wordprocessingGroup" xmlns:wpi="http://schemas.microsoft.com/office/word/2010/wordprocessingInk" xmlns:wne="http://schemas.microsoft.com/office/word/2006/wordml" xmlns:wps="http://schemas.microsoft.com/office/word/2010/wordprocessingShape" mc:Ignorable="w14 wp14">
   <w:docDefaults>
     <w:rPrDefault>
       <w:rPr>
@@ -4521,7 +4791,7 @@
     </w:rPrDefault>
     <w:pPrDefault/>
   </w:docDefaults>
-  <w:latentStyles w:defLockedState="0" w:defUIPriority="99" w:defSemiHidden="1" w:defUnhideWhenUsed="1" w:defQFormat="0" w:count="267">
+  <w:latentStyles w:defLockedState="0" w:defUIPriority="99" w:defSemiHidden="1" w:defUnhideWhenUsed="1" w:defQFormat="0" w:count="276">
     <w:lsdException w:name="Normal" w:semiHidden="0" w:uiPriority="0" w:unhideWhenUsed="0" w:qFormat="1"/>
     <w:lsdException w:name="heading 1" w:semiHidden="0" w:uiPriority="9" w:unhideWhenUsed="0" w:qFormat="1"/>
     <w:lsdException w:name="heading 2" w:uiPriority="9" w:qFormat="1"/>
@@ -4697,6 +4967,7 @@
     <w:uiPriority w:val="59"/>
     <w:rsid w:val="00522F17"/>
     <w:tblPr>
+      <w:tblInd w:w="0" w:type="dxa"/>
       <w:tblBorders>
         <w:top w:val="single" w:sz="4" w:space="0" w:color="auto"/>
         <w:left w:val="single" w:sz="4" w:space="0" w:color="auto"/>
@@ -4705,6 +4976,12 @@
         <w:insideH w:val="single" w:sz="4" w:space="0" w:color="auto"/>
         <w:insideV w:val="single" w:sz="4" w:space="0" w:color="auto"/>
       </w:tblBorders>
+      <w:tblCellMar>
+        <w:top w:w="0" w:type="dxa"/>
+        <w:left w:w="108" w:type="dxa"/>
+        <w:bottom w:w="0" w:type="dxa"/>
+        <w:right w:w="108" w:type="dxa"/>
+      </w:tblCellMar>
     </w:tblPr>
   </w:style>
   <w:style w:type="paragraph" w:styleId="ListParagraph">

</xml_diff>